<commit_message>
work on the protocol.
</commit_message>
<xml_diff>
--- a/Protokoll/Quakoligie_Protokoll_Aly_Muehl.docx
+++ b/Protokoll/Quakoligie_Protokoll_Aly_Muehl.docx
@@ -41,7 +41,7 @@
               <v:group id="_x0000_s1026" style="position:absolute;margin-left:0;margin-top:0;width:564.5pt;height:798.85pt;z-index:251660288;mso-width-percent:950;mso-height-percent:950;mso-position-horizontal:center;mso-position-horizontal-relative:page;mso-position-vertical:center;mso-position-vertical-relative:page;mso-width-percent:950;mso-height-percent:950" coordorigin="316,406" coordsize="11608,15028" o:allowincell="f">
                 <v:group id="_x0000_s1027" style="position:absolute;left:316;top:406;width:11608;height:15028;mso-width-percent:950;mso-height-percent:950;mso-position-horizontal:center;mso-position-horizontal-relative:page;mso-position-vertical:center;mso-position-vertical-relative:page;mso-width-percent:950;mso-height-percent:950" coordorigin="321,406" coordsize="11600,15025" o:allowincell="f">
                   <v:rect id="_x0000_s1028" style="position:absolute;left:339;top:406;width:11582;height:15025;mso-width-relative:margin;v-text-anchor:middle" fillcolor="#8c8c8c [1772]" strokecolor="white [3212]" strokeweight="1pt">
-                    <v:fill r:id="rId8" o:title="Zig zag" color2="#bfbfbf [2412]" type="pattern"/>
+                    <v:fill r:id="rId9" o:title="Zig zag" color2="#bfbfbf [2412]" type="pattern"/>
                     <v:shadow color="#d8d8d8 [2732]" offset="3pt,3pt" offset2="2pt,2pt"/>
                   </v:rect>
                   <v:rect id="_x0000_s1029" style="position:absolute;left:3446;top:406;width:8475;height:15025;mso-width-relative:margin" fillcolor="#737373 [1789]" strokecolor="white [3212]" strokeweight="1pt">
@@ -388,7 +388,9 @@
               <w:tab w:val="right" w:leader="dot" w:pos="9062"/>
             </w:tabs>
             <w:rPr>
+              <w:rFonts w:eastAsiaTheme="minorEastAsia"/>
               <w:noProof/>
+              <w:lang w:eastAsia="de-AT"/>
             </w:rPr>
           </w:pPr>
           <w:r>
@@ -409,7 +411,7 @@
             </w:rPr>
             <w:fldChar w:fldCharType="separate"/>
           </w:r>
-          <w:hyperlink w:anchor="_Toc367632243" w:history="1">
+          <w:hyperlink w:anchor="_Toc367633909" w:history="1">
             <w:r>
               <w:rPr>
                 <w:rStyle w:val="Hyperlink"/>
@@ -436,7 +438,7 @@
                 <w:noProof/>
                 <w:webHidden/>
               </w:rPr>
-              <w:instrText xml:space="preserve"> PAGEREF _Toc367632243 \h </w:instrText>
+              <w:instrText xml:space="preserve"> PAGEREF _Toc367633909 \h </w:instrText>
             </w:r>
             <w:r>
               <w:rPr>
@@ -474,10 +476,12 @@
               <w:tab w:val="right" w:leader="dot" w:pos="9062"/>
             </w:tabs>
             <w:rPr>
+              <w:rFonts w:eastAsiaTheme="minorEastAsia"/>
               <w:noProof/>
+              <w:lang w:eastAsia="de-AT"/>
             </w:rPr>
           </w:pPr>
-          <w:hyperlink w:anchor="_Toc367632244" w:history="1">
+          <w:hyperlink w:anchor="_Toc367633910" w:history="1">
             <w:r>
               <w:rPr>
                 <w:rStyle w:val="Hyperlink"/>
@@ -504,7 +508,7 @@
                 <w:noProof/>
                 <w:webHidden/>
               </w:rPr>
-              <w:instrText xml:space="preserve"> PAGEREF _Toc367632244 \h </w:instrText>
+              <w:instrText xml:space="preserve"> PAGEREF _Toc367633910 \h </w:instrText>
             </w:r>
             <w:r>
               <w:rPr>
@@ -524,7 +528,7 @@
                 <w:noProof/>
                 <w:webHidden/>
               </w:rPr>
-              <w:t>3</w:t>
+              <w:t>4</w:t>
             </w:r>
             <w:r>
               <w:rPr>
@@ -542,10 +546,12 @@
               <w:tab w:val="right" w:leader="dot" w:pos="9062"/>
             </w:tabs>
             <w:rPr>
+              <w:rFonts w:eastAsiaTheme="minorEastAsia"/>
               <w:noProof/>
+              <w:lang w:eastAsia="de-AT"/>
             </w:rPr>
           </w:pPr>
-          <w:hyperlink w:anchor="_Toc367632245" w:history="1">
+          <w:hyperlink w:anchor="_Toc367633911" w:history="1">
             <w:r>
               <w:rPr>
                 <w:rStyle w:val="Hyperlink"/>
@@ -572,7 +578,7 @@
                 <w:noProof/>
                 <w:webHidden/>
               </w:rPr>
-              <w:instrText xml:space="preserve"> PAGEREF _Toc367632245 \h </w:instrText>
+              <w:instrText xml:space="preserve"> PAGEREF _Toc367633911 \h </w:instrText>
             </w:r>
             <w:r>
               <w:rPr>
@@ -592,7 +598,147 @@
                 <w:noProof/>
                 <w:webHidden/>
               </w:rPr>
-              <w:t>3</w:t>
+              <w:t>4</w:t>
+            </w:r>
+            <w:r>
+              <w:rPr>
+                <w:noProof/>
+                <w:webHidden/>
+              </w:rPr>
+              <w:fldChar w:fldCharType="end"/>
+            </w:r>
+          </w:hyperlink>
+        </w:p>
+        <w:p>
+          <w:pPr>
+            <w:pStyle w:val="Verzeichnis2"/>
+            <w:tabs>
+              <w:tab w:val="right" w:leader="dot" w:pos="9062"/>
+            </w:tabs>
+            <w:rPr>
+              <w:rFonts w:eastAsiaTheme="minorEastAsia"/>
+              <w:noProof/>
+              <w:lang w:eastAsia="de-AT"/>
+            </w:rPr>
+          </w:pPr>
+          <w:hyperlink w:anchor="_Toc367633912" w:history="1">
+            <w:r>
+              <w:rPr>
+                <w:rStyle w:val="Hyperlink"/>
+                <w:noProof/>
+              </w:rPr>
+              <w:t>Ahmed Aly</w:t>
+            </w:r>
+            <w:r>
+              <w:rPr>
+                <w:noProof/>
+                <w:webHidden/>
+              </w:rPr>
+              <w:tab/>
+            </w:r>
+            <w:r>
+              <w:rPr>
+                <w:noProof/>
+                <w:webHidden/>
+              </w:rPr>
+              <w:fldChar w:fldCharType="begin"/>
+            </w:r>
+            <w:r>
+              <w:rPr>
+                <w:noProof/>
+                <w:webHidden/>
+              </w:rPr>
+              <w:instrText xml:space="preserve"> PAGEREF _Toc367633912 \h </w:instrText>
+            </w:r>
+            <w:r>
+              <w:rPr>
+                <w:noProof/>
+                <w:webHidden/>
+              </w:rPr>
+            </w:r>
+            <w:r>
+              <w:rPr>
+                <w:noProof/>
+                <w:webHidden/>
+              </w:rPr>
+              <w:fldChar w:fldCharType="separate"/>
+            </w:r>
+            <w:r>
+              <w:rPr>
+                <w:noProof/>
+                <w:webHidden/>
+              </w:rPr>
+              <w:t>4</w:t>
+            </w:r>
+            <w:r>
+              <w:rPr>
+                <w:noProof/>
+                <w:webHidden/>
+              </w:rPr>
+              <w:fldChar w:fldCharType="end"/>
+            </w:r>
+          </w:hyperlink>
+        </w:p>
+        <w:p>
+          <w:pPr>
+            <w:pStyle w:val="Verzeichnis2"/>
+            <w:tabs>
+              <w:tab w:val="right" w:leader="dot" w:pos="9062"/>
+            </w:tabs>
+            <w:rPr>
+              <w:rFonts w:eastAsiaTheme="minorEastAsia"/>
+              <w:noProof/>
+              <w:lang w:eastAsia="de-AT"/>
+            </w:rPr>
+          </w:pPr>
+          <w:hyperlink w:anchor="_Toc367633913" w:history="1">
+            <w:r>
+              <w:rPr>
+                <w:rStyle w:val="Hyperlink"/>
+                <w:noProof/>
+              </w:rPr>
+              <w:t>Patrick Mühl</w:t>
+            </w:r>
+            <w:r>
+              <w:rPr>
+                <w:noProof/>
+                <w:webHidden/>
+              </w:rPr>
+              <w:tab/>
+            </w:r>
+            <w:r>
+              <w:rPr>
+                <w:noProof/>
+                <w:webHidden/>
+              </w:rPr>
+              <w:fldChar w:fldCharType="begin"/>
+            </w:r>
+            <w:r>
+              <w:rPr>
+                <w:noProof/>
+                <w:webHidden/>
+              </w:rPr>
+              <w:instrText xml:space="preserve"> PAGEREF _Toc367633913 \h </w:instrText>
+            </w:r>
+            <w:r>
+              <w:rPr>
+                <w:noProof/>
+                <w:webHidden/>
+              </w:rPr>
+            </w:r>
+            <w:r>
+              <w:rPr>
+                <w:noProof/>
+                <w:webHidden/>
+              </w:rPr>
+              <w:fldChar w:fldCharType="separate"/>
+            </w:r>
+            <w:r>
+              <w:rPr>
+                <w:noProof/>
+                <w:webHidden/>
+              </w:rPr>
+              <w:t>4</w:t>
             </w:r>
             <w:r>
               <w:rPr>
@@ -610,10 +756,12 @@
               <w:tab w:val="right" w:leader="dot" w:pos="9062"/>
             </w:tabs>
             <w:rPr>
+              <w:rFonts w:eastAsiaTheme="minorEastAsia"/>
               <w:noProof/>
+              <w:lang w:eastAsia="de-AT"/>
             </w:rPr>
           </w:pPr>
-          <w:hyperlink w:anchor="_Toc367632246" w:history="1">
+          <w:hyperlink w:anchor="_Toc367633914" w:history="1">
             <w:r>
               <w:rPr>
                 <w:rStyle w:val="Hyperlink"/>
@@ -640,7 +788,7 @@
                 <w:noProof/>
                 <w:webHidden/>
               </w:rPr>
-              <w:instrText xml:space="preserve"> PAGEREF _Toc367632246 \h </w:instrText>
+              <w:instrText xml:space="preserve"> PAGEREF _Toc367633914 \h </w:instrText>
             </w:r>
             <w:r>
               <w:rPr>
@@ -660,7 +808,7 @@
                 <w:noProof/>
                 <w:webHidden/>
               </w:rPr>
-              <w:t>3</w:t>
+              <w:t>5</w:t>
             </w:r>
             <w:r>
               <w:rPr>
@@ -678,10 +826,12 @@
               <w:tab w:val="right" w:leader="dot" w:pos="9062"/>
             </w:tabs>
             <w:rPr>
+              <w:rFonts w:eastAsiaTheme="minorEastAsia"/>
               <w:noProof/>
+              <w:lang w:eastAsia="de-AT"/>
             </w:rPr>
           </w:pPr>
-          <w:hyperlink w:anchor="_Toc367632247" w:history="1">
+          <w:hyperlink w:anchor="_Toc367633915" w:history="1">
             <w:r>
               <w:rPr>
                 <w:rStyle w:val="Hyperlink"/>
@@ -708,7 +858,7 @@
                 <w:noProof/>
                 <w:webHidden/>
               </w:rPr>
-              <w:instrText xml:space="preserve"> PAGEREF _Toc367632247 \h </w:instrText>
+              <w:instrText xml:space="preserve"> PAGEREF _Toc367633915 \h </w:instrText>
             </w:r>
             <w:r>
               <w:rPr>
@@ -728,7 +878,7 @@
                 <w:noProof/>
                 <w:webHidden/>
               </w:rPr>
-              <w:t>3</w:t>
+              <w:t>5</w:t>
             </w:r>
             <w:r>
               <w:rPr>
@@ -746,10 +896,12 @@
               <w:tab w:val="right" w:leader="dot" w:pos="9062"/>
             </w:tabs>
             <w:rPr>
+              <w:rFonts w:eastAsiaTheme="minorEastAsia"/>
               <w:noProof/>
+              <w:lang w:eastAsia="de-AT"/>
             </w:rPr>
           </w:pPr>
-          <w:hyperlink w:anchor="_Toc367632248" w:history="1">
+          <w:hyperlink w:anchor="_Toc367633916" w:history="1">
             <w:r>
               <w:rPr>
                 <w:rStyle w:val="Hyperlink"/>
@@ -776,7 +928,7 @@
                 <w:noProof/>
                 <w:webHidden/>
               </w:rPr>
-              <w:instrText xml:space="preserve"> PAGEREF _Toc367632248 \h </w:instrText>
+              <w:instrText xml:space="preserve"> PAGEREF _Toc367633916 \h </w:instrText>
             </w:r>
             <w:r>
               <w:rPr>
@@ -796,7 +948,7 @@
                 <w:noProof/>
                 <w:webHidden/>
               </w:rPr>
-              <w:t>3</w:t>
+              <w:t>5</w:t>
             </w:r>
             <w:r>
               <w:rPr>
@@ -814,10 +966,12 @@
               <w:tab w:val="right" w:leader="dot" w:pos="9062"/>
             </w:tabs>
             <w:rPr>
+              <w:rFonts w:eastAsiaTheme="minorEastAsia"/>
               <w:noProof/>
+              <w:lang w:eastAsia="de-AT"/>
             </w:rPr>
           </w:pPr>
-          <w:hyperlink w:anchor="_Toc367632249" w:history="1">
+          <w:hyperlink w:anchor="_Toc367633917" w:history="1">
             <w:r>
               <w:rPr>
                 <w:rStyle w:val="Hyperlink"/>
@@ -844,7 +998,7 @@
                 <w:noProof/>
                 <w:webHidden/>
               </w:rPr>
-              <w:instrText xml:space="preserve"> PAGEREF _Toc367632249 \h </w:instrText>
+              <w:instrText xml:space="preserve"> PAGEREF _Toc367633917 \h </w:instrText>
             </w:r>
             <w:r>
               <w:rPr>
@@ -864,7 +1018,7 @@
                 <w:noProof/>
                 <w:webHidden/>
               </w:rPr>
-              <w:t>3</w:t>
+              <w:t>5</w:t>
             </w:r>
             <w:r>
               <w:rPr>
@@ -882,10 +1036,12 @@
               <w:tab w:val="right" w:leader="dot" w:pos="9062"/>
             </w:tabs>
             <w:rPr>
+              <w:rFonts w:eastAsiaTheme="minorEastAsia"/>
               <w:noProof/>
+              <w:lang w:eastAsia="de-AT"/>
             </w:rPr>
           </w:pPr>
-          <w:hyperlink w:anchor="_Toc367632250" w:history="1">
+          <w:hyperlink w:anchor="_Toc367633918" w:history="1">
             <w:r>
               <w:rPr>
                 <w:rStyle w:val="Hyperlink"/>
@@ -912,7 +1068,7 @@
                 <w:noProof/>
                 <w:webHidden/>
               </w:rPr>
-              <w:instrText xml:space="preserve"> PAGEREF _Toc367632250 \h </w:instrText>
+              <w:instrText xml:space="preserve"> PAGEREF _Toc367633918 \h </w:instrText>
             </w:r>
             <w:r>
               <w:rPr>
@@ -932,7 +1088,7 @@
                 <w:noProof/>
                 <w:webHidden/>
               </w:rPr>
-              <w:t>3</w:t>
+              <w:t>5</w:t>
             </w:r>
             <w:r>
               <w:rPr>
@@ -950,10 +1106,12 @@
               <w:tab w:val="right" w:leader="dot" w:pos="9062"/>
             </w:tabs>
             <w:rPr>
+              <w:rFonts w:eastAsiaTheme="minorEastAsia"/>
               <w:noProof/>
+              <w:lang w:eastAsia="de-AT"/>
             </w:rPr>
           </w:pPr>
-          <w:hyperlink w:anchor="_Toc367632251" w:history="1">
+          <w:hyperlink w:anchor="_Toc367633919" w:history="1">
             <w:r>
               <w:rPr>
                 <w:rStyle w:val="Hyperlink"/>
@@ -980,7 +1138,7 @@
                 <w:noProof/>
                 <w:webHidden/>
               </w:rPr>
-              <w:instrText xml:space="preserve"> PAGEREF _Toc367632251 \h </w:instrText>
+              <w:instrText xml:space="preserve"> PAGEREF _Toc367633919 \h </w:instrText>
             </w:r>
             <w:r>
               <w:rPr>
@@ -1000,7 +1158,7 @@
                 <w:noProof/>
                 <w:webHidden/>
               </w:rPr>
-              <w:t>3</w:t>
+              <w:t>5</w:t>
             </w:r>
             <w:r>
               <w:rPr>
@@ -1018,14 +1176,17 @@
               <w:tab w:val="right" w:leader="dot" w:pos="9062"/>
             </w:tabs>
             <w:rPr>
+              <w:rFonts w:eastAsiaTheme="minorEastAsia"/>
               <w:noProof/>
+              <w:lang w:eastAsia="de-AT"/>
             </w:rPr>
           </w:pPr>
-          <w:hyperlink w:anchor="_Toc367632252" w:history="1">
+          <w:hyperlink w:anchor="_Toc367633920" w:history="1">
             <w:r>
               <w:rPr>
                 <w:rStyle w:val="Hyperlink"/>
                 <w:noProof/>
+                <w:lang w:val="en-US"/>
               </w:rPr>
               <w:t>Composite Pattern</w:t>
             </w:r>
@@ -1048,7 +1209,7 @@
                 <w:noProof/>
                 <w:webHidden/>
               </w:rPr>
-              <w:instrText xml:space="preserve"> PAGEREF _Toc367632252 \h </w:instrText>
+              <w:instrText xml:space="preserve"> PAGEREF _Toc367633920 \h </w:instrText>
             </w:r>
             <w:r>
               <w:rPr>
@@ -1068,7 +1229,7 @@
                 <w:noProof/>
                 <w:webHidden/>
               </w:rPr>
-              <w:t>3</w:t>
+              <w:t>6</w:t>
             </w:r>
             <w:r>
               <w:rPr>
@@ -1086,16 +1247,87 @@
               <w:tab w:val="right" w:leader="dot" w:pos="9062"/>
             </w:tabs>
             <w:rPr>
+              <w:rFonts w:eastAsiaTheme="minorEastAsia"/>
+              <w:noProof/>
+              <w:lang w:eastAsia="de-AT"/>
+            </w:rPr>
+          </w:pPr>
+          <w:hyperlink w:anchor="_Toc367633921" w:history="1">
+            <w:r>
+              <w:rPr>
+                <w:rStyle w:val="Hyperlink"/>
+                <w:noProof/>
+                <w:lang w:val="en-US"/>
+              </w:rPr>
+              <w:t>Factory Pattern</w:t>
+            </w:r>
+            <w:r>
+              <w:rPr>
+                <w:noProof/>
+                <w:webHidden/>
+              </w:rPr>
+              <w:tab/>
+            </w:r>
+            <w:r>
+              <w:rPr>
+                <w:noProof/>
+                <w:webHidden/>
+              </w:rPr>
+              <w:fldChar w:fldCharType="begin"/>
+            </w:r>
+            <w:r>
+              <w:rPr>
+                <w:noProof/>
+                <w:webHidden/>
+              </w:rPr>
+              <w:instrText xml:space="preserve"> PAGEREF _Toc367633921 \h </w:instrText>
+            </w:r>
+            <w:r>
+              <w:rPr>
+                <w:noProof/>
+                <w:webHidden/>
+              </w:rPr>
+            </w:r>
+            <w:r>
+              <w:rPr>
+                <w:noProof/>
+                <w:webHidden/>
+              </w:rPr>
+              <w:fldChar w:fldCharType="separate"/>
+            </w:r>
+            <w:r>
+              <w:rPr>
+                <w:noProof/>
+                <w:webHidden/>
+              </w:rPr>
+              <w:t>6</w:t>
+            </w:r>
+            <w:r>
+              <w:rPr>
+                <w:noProof/>
+                <w:webHidden/>
+              </w:rPr>
+              <w:fldChar w:fldCharType="end"/>
+            </w:r>
+          </w:hyperlink>
+        </w:p>
+        <w:p>
+          <w:pPr>
+            <w:pStyle w:val="Verzeichnis3"/>
+            <w:tabs>
+              <w:tab w:val="right" w:leader="dot" w:pos="9062"/>
+            </w:tabs>
+            <w:rPr>
               <w:noProof/>
             </w:rPr>
           </w:pPr>
-          <w:hyperlink w:anchor="_Toc367632253" w:history="1">
+          <w:hyperlink w:anchor="_Toc367633922" w:history="1">
             <w:r>
               <w:rPr>
                 <w:rStyle w:val="Hyperlink"/>
                 <w:noProof/>
               </w:rPr>
-              <w:t>AbstractFactory Pattern</w:t>
+              <w:t>Das Problem mit new</w:t>
             </w:r>
             <w:r>
               <w:rPr>
@@ -1116,7 +1348,7 @@
                 <w:noProof/>
                 <w:webHidden/>
               </w:rPr>
-              <w:instrText xml:space="preserve"> PAGEREF _Toc367632253 \h </w:instrText>
+              <w:instrText xml:space="preserve"> PAGEREF _Toc367633922 \h </w:instrText>
             </w:r>
             <w:r>
               <w:rPr>
@@ -1136,7 +1368,279 @@
                 <w:noProof/>
                 <w:webHidden/>
               </w:rPr>
-              <w:t>3</w:t>
+              <w:t>6</w:t>
+            </w:r>
+            <w:r>
+              <w:rPr>
+                <w:noProof/>
+                <w:webHidden/>
+              </w:rPr>
+              <w:fldChar w:fldCharType="end"/>
+            </w:r>
+          </w:hyperlink>
+        </w:p>
+        <w:p>
+          <w:pPr>
+            <w:pStyle w:val="Verzeichnis3"/>
+            <w:tabs>
+              <w:tab w:val="right" w:leader="dot" w:pos="9062"/>
+            </w:tabs>
+            <w:rPr>
+              <w:noProof/>
+            </w:rPr>
+          </w:pPr>
+          <w:hyperlink w:anchor="_Toc367633923" w:history="1">
+            <w:r>
+              <w:rPr>
+                <w:rStyle w:val="Hyperlink"/>
+                <w:noProof/>
+              </w:rPr>
+              <w:t>Simple Factory</w:t>
+            </w:r>
+            <w:r>
+              <w:rPr>
+                <w:noProof/>
+                <w:webHidden/>
+              </w:rPr>
+              <w:tab/>
+            </w:r>
+            <w:r>
+              <w:rPr>
+                <w:noProof/>
+                <w:webHidden/>
+              </w:rPr>
+              <w:fldChar w:fldCharType="begin"/>
+            </w:r>
+            <w:r>
+              <w:rPr>
+                <w:noProof/>
+                <w:webHidden/>
+              </w:rPr>
+              <w:instrText xml:space="preserve"> PAGEREF _Toc367633923 \h </w:instrText>
+            </w:r>
+            <w:r>
+              <w:rPr>
+                <w:noProof/>
+                <w:webHidden/>
+              </w:rPr>
+            </w:r>
+            <w:r>
+              <w:rPr>
+                <w:noProof/>
+                <w:webHidden/>
+              </w:rPr>
+              <w:fldChar w:fldCharType="separate"/>
+            </w:r>
+            <w:r>
+              <w:rPr>
+                <w:noProof/>
+                <w:webHidden/>
+              </w:rPr>
+              <w:t>7</w:t>
+            </w:r>
+            <w:r>
+              <w:rPr>
+                <w:noProof/>
+                <w:webHidden/>
+              </w:rPr>
+              <w:fldChar w:fldCharType="end"/>
+            </w:r>
+          </w:hyperlink>
+        </w:p>
+        <w:p>
+          <w:pPr>
+            <w:pStyle w:val="Verzeichnis3"/>
+            <w:tabs>
+              <w:tab w:val="right" w:leader="dot" w:pos="9062"/>
+            </w:tabs>
+            <w:rPr>
+              <w:noProof/>
+            </w:rPr>
+          </w:pPr>
+          <w:hyperlink w:anchor="_Toc367633924" w:history="1">
+            <w:r>
+              <w:rPr>
+                <w:rStyle w:val="Hyperlink"/>
+                <w:noProof/>
+              </w:rPr>
+              <w:t>Factory Method</w:t>
+            </w:r>
+            <w:r>
+              <w:rPr>
+                <w:noProof/>
+                <w:webHidden/>
+              </w:rPr>
+              <w:tab/>
+            </w:r>
+            <w:r>
+              <w:rPr>
+                <w:noProof/>
+                <w:webHidden/>
+              </w:rPr>
+              <w:fldChar w:fldCharType="begin"/>
+            </w:r>
+            <w:r>
+              <w:rPr>
+                <w:noProof/>
+                <w:webHidden/>
+              </w:rPr>
+              <w:instrText xml:space="preserve"> PAGEREF _Toc367633924 \h </w:instrText>
+            </w:r>
+            <w:r>
+              <w:rPr>
+                <w:noProof/>
+                <w:webHidden/>
+              </w:rPr>
+            </w:r>
+            <w:r>
+              <w:rPr>
+                <w:noProof/>
+                <w:webHidden/>
+              </w:rPr>
+              <w:fldChar w:fldCharType="separate"/>
+            </w:r>
+            <w:r>
+              <w:rPr>
+                <w:noProof/>
+                <w:webHidden/>
+              </w:rPr>
+              <w:t>7</w:t>
+            </w:r>
+            <w:r>
+              <w:rPr>
+                <w:noProof/>
+                <w:webHidden/>
+              </w:rPr>
+              <w:fldChar w:fldCharType="end"/>
+            </w:r>
+          </w:hyperlink>
+        </w:p>
+        <w:p>
+          <w:pPr>
+            <w:pStyle w:val="Verzeichnis3"/>
+            <w:tabs>
+              <w:tab w:val="right" w:leader="dot" w:pos="9062"/>
+            </w:tabs>
+            <w:rPr>
+              <w:noProof/>
+            </w:rPr>
+          </w:pPr>
+          <w:hyperlink w:anchor="_Toc367633925" w:history="1">
+            <w:r>
+              <w:rPr>
+                <w:rStyle w:val="Hyperlink"/>
+                <w:noProof/>
+              </w:rPr>
+              <w:t>Neues Prinzip:</w:t>
+            </w:r>
+            <w:r>
+              <w:rPr>
+                <w:noProof/>
+                <w:webHidden/>
+              </w:rPr>
+              <w:tab/>
+            </w:r>
+            <w:r>
+              <w:rPr>
+                <w:noProof/>
+                <w:webHidden/>
+              </w:rPr>
+              <w:fldChar w:fldCharType="begin"/>
+            </w:r>
+            <w:r>
+              <w:rPr>
+                <w:noProof/>
+                <w:webHidden/>
+              </w:rPr>
+              <w:instrText xml:space="preserve"> PAGEREF _Toc367633925 \h </w:instrText>
+            </w:r>
+            <w:r>
+              <w:rPr>
+                <w:noProof/>
+                <w:webHidden/>
+              </w:rPr>
+            </w:r>
+            <w:r>
+              <w:rPr>
+                <w:noProof/>
+                <w:webHidden/>
+              </w:rPr>
+              <w:fldChar w:fldCharType="separate"/>
+            </w:r>
+            <w:r>
+              <w:rPr>
+                <w:noProof/>
+                <w:webHidden/>
+              </w:rPr>
+              <w:t>8</w:t>
+            </w:r>
+            <w:r>
+              <w:rPr>
+                <w:noProof/>
+                <w:webHidden/>
+              </w:rPr>
+              <w:fldChar w:fldCharType="end"/>
+            </w:r>
+          </w:hyperlink>
+        </w:p>
+        <w:p>
+          <w:pPr>
+            <w:pStyle w:val="Verzeichnis3"/>
+            <w:tabs>
+              <w:tab w:val="right" w:leader="dot" w:pos="9062"/>
+            </w:tabs>
+            <w:rPr>
+              <w:noProof/>
+            </w:rPr>
+          </w:pPr>
+          <w:hyperlink w:anchor="_Toc367633926" w:history="1">
+            <w:r>
+              <w:rPr>
+                <w:rStyle w:val="Hyperlink"/>
+                <w:noProof/>
+              </w:rPr>
+              <w:t>Richtlinien für dieses Prinzip:</w:t>
+            </w:r>
+            <w:r>
+              <w:rPr>
+                <w:noProof/>
+                <w:webHidden/>
+              </w:rPr>
+              <w:tab/>
+            </w:r>
+            <w:r>
+              <w:rPr>
+                <w:noProof/>
+                <w:webHidden/>
+              </w:rPr>
+              <w:fldChar w:fldCharType="begin"/>
+            </w:r>
+            <w:r>
+              <w:rPr>
+                <w:noProof/>
+                <w:webHidden/>
+              </w:rPr>
+              <w:instrText xml:space="preserve"> PAGEREF _Toc367633926 \h </w:instrText>
+            </w:r>
+            <w:r>
+              <w:rPr>
+                <w:noProof/>
+                <w:webHidden/>
+              </w:rPr>
+            </w:r>
+            <w:r>
+              <w:rPr>
+                <w:noProof/>
+                <w:webHidden/>
+              </w:rPr>
+              <w:fldChar w:fldCharType="separate"/>
+            </w:r>
+            <w:r>
+              <w:rPr>
+                <w:noProof/>
+                <w:webHidden/>
+              </w:rPr>
+              <w:t>8</w:t>
             </w:r>
             <w:r>
               <w:rPr>
@@ -1154,16 +1658,87 @@
               <w:tab w:val="right" w:leader="dot" w:pos="9062"/>
             </w:tabs>
             <w:rPr>
+              <w:rFonts w:eastAsiaTheme="minorEastAsia"/>
+              <w:noProof/>
+              <w:lang w:eastAsia="de-AT"/>
+            </w:rPr>
+          </w:pPr>
+          <w:hyperlink w:anchor="_Toc367633927" w:history="1">
+            <w:r>
+              <w:rPr>
+                <w:rStyle w:val="Hyperlink"/>
+                <w:noProof/>
+                <w:lang w:val="en-US"/>
+              </w:rPr>
+              <w:t>Observer Pattern</w:t>
+            </w:r>
+            <w:r>
+              <w:rPr>
+                <w:noProof/>
+                <w:webHidden/>
+              </w:rPr>
+              <w:tab/>
+            </w:r>
+            <w:r>
+              <w:rPr>
+                <w:noProof/>
+                <w:webHidden/>
+              </w:rPr>
+              <w:fldChar w:fldCharType="begin"/>
+            </w:r>
+            <w:r>
+              <w:rPr>
+                <w:noProof/>
+                <w:webHidden/>
+              </w:rPr>
+              <w:instrText xml:space="preserve"> PAGEREF _Toc367633927 \h </w:instrText>
+            </w:r>
+            <w:r>
+              <w:rPr>
+                <w:noProof/>
+                <w:webHidden/>
+              </w:rPr>
+            </w:r>
+            <w:r>
+              <w:rPr>
+                <w:noProof/>
+                <w:webHidden/>
+              </w:rPr>
+              <w:fldChar w:fldCharType="separate"/>
+            </w:r>
+            <w:r>
+              <w:rPr>
+                <w:noProof/>
+                <w:webHidden/>
+              </w:rPr>
+              <w:t>8</w:t>
+            </w:r>
+            <w:r>
+              <w:rPr>
+                <w:noProof/>
+                <w:webHidden/>
+              </w:rPr>
+              <w:fldChar w:fldCharType="end"/>
+            </w:r>
+          </w:hyperlink>
+        </w:p>
+        <w:p>
+          <w:pPr>
+            <w:pStyle w:val="Verzeichnis3"/>
+            <w:tabs>
+              <w:tab w:val="right" w:leader="dot" w:pos="9062"/>
+            </w:tabs>
+            <w:rPr>
               <w:noProof/>
             </w:rPr>
           </w:pPr>
-          <w:hyperlink w:anchor="_Toc367632254" w:history="1">
+          <w:hyperlink w:anchor="_Toc367633928" w:history="1">
             <w:r>
               <w:rPr>
                 <w:rStyle w:val="Hyperlink"/>
                 <w:noProof/>
               </w:rPr>
-              <w:t>Observer Pattern</w:t>
+              <w:t>Neue Designprinzipien:</w:t>
             </w:r>
             <w:r>
               <w:rPr>
@@ -1184,7 +1759,7 @@
                 <w:noProof/>
                 <w:webHidden/>
               </w:rPr>
-              <w:instrText xml:space="preserve"> PAGEREF _Toc367632254 \h </w:instrText>
+              <w:instrText xml:space="preserve"> PAGEREF _Toc367633928 \h </w:instrText>
             </w:r>
             <w:r>
               <w:rPr>
@@ -1204,7 +1779,7 @@
                 <w:noProof/>
                 <w:webHidden/>
               </w:rPr>
-              <w:t>3</w:t>
+              <w:t>9</w:t>
             </w:r>
             <w:r>
               <w:rPr>
@@ -1222,10 +1797,12 @@
               <w:tab w:val="right" w:leader="dot" w:pos="9062"/>
             </w:tabs>
             <w:rPr>
+              <w:rFonts w:eastAsiaTheme="minorEastAsia"/>
               <w:noProof/>
+              <w:lang w:eastAsia="de-AT"/>
             </w:rPr>
           </w:pPr>
-          <w:hyperlink w:anchor="_Toc367632255" w:history="1">
+          <w:hyperlink w:anchor="_Toc367633929" w:history="1">
             <w:r>
               <w:rPr>
                 <w:rStyle w:val="Hyperlink"/>
@@ -1252,7 +1829,7 @@
                 <w:noProof/>
                 <w:webHidden/>
               </w:rPr>
-              <w:instrText xml:space="preserve"> PAGEREF _Toc367632255 \h </w:instrText>
+              <w:instrText xml:space="preserve"> PAGEREF _Toc367633929 \h </w:instrText>
             </w:r>
             <w:r>
               <w:rPr>
@@ -1272,7 +1849,7 @@
                 <w:noProof/>
                 <w:webHidden/>
               </w:rPr>
-              <w:t>3</w:t>
+              <w:t>9</w:t>
             </w:r>
             <w:r>
               <w:rPr>
@@ -1290,10 +1867,12 @@
               <w:tab w:val="right" w:leader="dot" w:pos="9062"/>
             </w:tabs>
             <w:rPr>
+              <w:rFonts w:eastAsiaTheme="minorEastAsia"/>
               <w:noProof/>
+              <w:lang w:eastAsia="de-AT"/>
             </w:rPr>
           </w:pPr>
-          <w:hyperlink w:anchor="_Toc367632256" w:history="1">
+          <w:hyperlink w:anchor="_Toc367633930" w:history="1">
             <w:r>
               <w:rPr>
                 <w:rStyle w:val="Hyperlink"/>
@@ -1320,7 +1899,7 @@
                 <w:noProof/>
                 <w:webHidden/>
               </w:rPr>
-              <w:instrText xml:space="preserve"> PAGEREF _Toc367632256 \h </w:instrText>
+              <w:instrText xml:space="preserve"> PAGEREF _Toc367633930 \h </w:instrText>
             </w:r>
             <w:r>
               <w:rPr>
@@ -1340,7 +1919,7 @@
                 <w:noProof/>
                 <w:webHidden/>
               </w:rPr>
-              <w:t>3</w:t>
+              <w:t>9</w:t>
             </w:r>
             <w:r>
               <w:rPr>
@@ -1366,7 +1945,6 @@
         </w:p>
       </w:sdtContent>
     </w:sdt>
-    <w:bookmarkStart w:id="0" w:name="_Toc367632243" w:displacedByCustomXml="prev"/>
     <w:p>
       <w:pPr>
         <w:pStyle w:val="berschrift1"/>
@@ -1410,6 +1988,7 @@
       <w:pPr>
         <w:pStyle w:val="berschrift1"/>
       </w:pPr>
+      <w:bookmarkStart w:id="0" w:name="_Toc367633909"/>
       <w:r>
         <w:t>A</w:t>
       </w:r>
@@ -1481,18 +2060,263 @@
       <w:pPr>
         <w:pStyle w:val="berschrift1"/>
       </w:pPr>
-      <w:bookmarkStart w:id="1" w:name="_Toc367632244"/>
-      <w:r>
+      <w:bookmarkStart w:id="1" w:name="_Toc367633910"/>
+      <w:r>
+        <w:lastRenderedPageBreak/>
         <w:t>Arbeitsschritte/ Arbeitsaufteilung</w:t>
       </w:r>
       <w:bookmarkEnd w:id="1"/>
     </w:p>
+    <w:tbl>
+      <w:tblPr>
+        <w:tblStyle w:val="Tabellengitternetz"/>
+        <w:tblW w:w="0" w:type="auto"/>
+        <w:tblLook w:val="04A0"/>
+      </w:tblPr>
+      <w:tblGrid>
+        <w:gridCol w:w="3070"/>
+        <w:gridCol w:w="3071"/>
+        <w:gridCol w:w="3071"/>
+      </w:tblGrid>
+      <w:tr>
+        <w:tc>
+          <w:tcPr>
+            <w:tcW w:w="3070" w:type="dxa"/>
+          </w:tcPr>
+          <w:p>
+            <w:pPr>
+              <w:rPr>
+                <w:b/>
+              </w:rPr>
+            </w:pPr>
+            <w:r>
+              <w:rPr>
+                <w:b/>
+              </w:rPr>
+              <w:t>Arbeitsschritte</w:t>
+            </w:r>
+          </w:p>
+        </w:tc>
+        <w:tc>
+          <w:tcPr>
+            <w:tcW w:w="3071" w:type="dxa"/>
+          </w:tcPr>
+          <w:p>
+            <w:pPr>
+              <w:rPr>
+                <w:b/>
+              </w:rPr>
+            </w:pPr>
+            <w:r>
+              <w:rPr>
+                <w:b/>
+              </w:rPr>
+              <w:t>Ahmed Aly</w:t>
+            </w:r>
+          </w:p>
+        </w:tc>
+        <w:tc>
+          <w:tcPr>
+            <w:tcW w:w="3071" w:type="dxa"/>
+          </w:tcPr>
+          <w:p>
+            <w:pPr>
+              <w:rPr>
+                <w:b/>
+              </w:rPr>
+            </w:pPr>
+            <w:r>
+              <w:rPr>
+                <w:b/>
+              </w:rPr>
+              <w:t>Patrick Mühl</w:t>
+            </w:r>
+          </w:p>
+        </w:tc>
+      </w:tr>
+      <w:tr>
+        <w:tc>
+          <w:tcPr>
+            <w:tcW w:w="3070" w:type="dxa"/>
+          </w:tcPr>
+          <w:p>
+            <w:r>
+              <w:t xml:space="preserve">UML Diagramm </w:t>
+            </w:r>
+          </w:p>
+        </w:tc>
+        <w:tc>
+          <w:tcPr>
+            <w:tcW w:w="3071" w:type="dxa"/>
+          </w:tcPr>
+          <w:p>
+            <w:pPr>
+              <w:jc w:val="center"/>
+            </w:pPr>
+            <w:r>
+              <w:t>x</w:t>
+            </w:r>
+          </w:p>
+        </w:tc>
+        <w:tc>
+          <w:tcPr>
+            <w:tcW w:w="3071" w:type="dxa"/>
+          </w:tcPr>
+          <w:p>
+            <w:pPr>
+              <w:jc w:val="center"/>
+            </w:pPr>
+          </w:p>
+        </w:tc>
+      </w:tr>
+      <w:tr>
+        <w:tc>
+          <w:tcPr>
+            <w:tcW w:w="3070" w:type="dxa"/>
+          </w:tcPr>
+          <w:p>
+            <w:r>
+              <w:t>Implementierung des Codes</w:t>
+            </w:r>
+          </w:p>
+        </w:tc>
+        <w:tc>
+          <w:tcPr>
+            <w:tcW w:w="3071" w:type="dxa"/>
+          </w:tcPr>
+          <w:p>
+            <w:pPr>
+              <w:jc w:val="center"/>
+            </w:pPr>
+            <w:r>
+              <w:t>x</w:t>
+            </w:r>
+          </w:p>
+        </w:tc>
+        <w:tc>
+          <w:tcPr>
+            <w:tcW w:w="3071" w:type="dxa"/>
+          </w:tcPr>
+          <w:p>
+            <w:pPr>
+              <w:jc w:val="center"/>
+            </w:pPr>
+          </w:p>
+        </w:tc>
+      </w:tr>
+      <w:tr>
+        <w:tc>
+          <w:tcPr>
+            <w:tcW w:w="3070" w:type="dxa"/>
+          </w:tcPr>
+          <w:p>
+            <w:r>
+              <w:t>Ausarbeiten der Pattern</w:t>
+            </w:r>
+          </w:p>
+        </w:tc>
+        <w:tc>
+          <w:tcPr>
+            <w:tcW w:w="3071" w:type="dxa"/>
+          </w:tcPr>
+          <w:p>
+            <w:pPr>
+              <w:jc w:val="center"/>
+            </w:pPr>
+          </w:p>
+        </w:tc>
+        <w:tc>
+          <w:tcPr>
+            <w:tcW w:w="3071" w:type="dxa"/>
+          </w:tcPr>
+          <w:p>
+            <w:pPr>
+              <w:jc w:val="center"/>
+            </w:pPr>
+            <w:r>
+              <w:t>x</w:t>
+            </w:r>
+          </w:p>
+        </w:tc>
+      </w:tr>
+      <w:tr>
+        <w:tc>
+          <w:tcPr>
+            <w:tcW w:w="3070" w:type="dxa"/>
+          </w:tcPr>
+          <w:p>
+            <w:r>
+              <w:t>Code Dokumentation</w:t>
+            </w:r>
+          </w:p>
+        </w:tc>
+        <w:tc>
+          <w:tcPr>
+            <w:tcW w:w="3071" w:type="dxa"/>
+          </w:tcPr>
+          <w:p>
+            <w:pPr>
+              <w:jc w:val="center"/>
+            </w:pPr>
+          </w:p>
+        </w:tc>
+        <w:tc>
+          <w:tcPr>
+            <w:tcW w:w="3071" w:type="dxa"/>
+          </w:tcPr>
+          <w:p>
+            <w:pPr>
+              <w:jc w:val="center"/>
+            </w:pPr>
+            <w:r>
+              <w:t>x</w:t>
+            </w:r>
+          </w:p>
+        </w:tc>
+      </w:tr>
+      <w:tr>
+        <w:tc>
+          <w:tcPr>
+            <w:tcW w:w="3070" w:type="dxa"/>
+          </w:tcPr>
+          <w:p>
+            <w:r>
+              <w:t>Protokoll</w:t>
+            </w:r>
+          </w:p>
+        </w:tc>
+        <w:tc>
+          <w:tcPr>
+            <w:tcW w:w="3071" w:type="dxa"/>
+          </w:tcPr>
+          <w:p>
+            <w:pPr>
+              <w:jc w:val="center"/>
+            </w:pPr>
+          </w:p>
+        </w:tc>
+        <w:tc>
+          <w:tcPr>
+            <w:tcW w:w="3071" w:type="dxa"/>
+          </w:tcPr>
+          <w:p>
+            <w:pPr>
+              <w:jc w:val="center"/>
+            </w:pPr>
+            <w:r>
+              <w:t>x</w:t>
+            </w:r>
+          </w:p>
+        </w:tc>
+      </w:tr>
+    </w:tbl>
     <w:p/>
+    <w:p/>
     <w:p>
       <w:pPr>
         <w:pStyle w:val="berschrift1"/>
       </w:pPr>
-      <w:bookmarkStart w:id="2" w:name="_Toc367632245"/>
+      <w:bookmarkStart w:id="2" w:name="_Toc367633911"/>
       <w:r>
         <w:t>Zeitaufteilung</w:t>
       </w:r>
@@ -1501,14 +2325,434 @@
     <w:p/>
     <w:p>
       <w:pPr>
+        <w:pStyle w:val="berschrift2"/>
+      </w:pPr>
+      <w:bookmarkStart w:id="3" w:name="_Toc367633912"/>
+      <w:r>
+        <w:t>Ahmed Aly</w:t>
+      </w:r>
+      <w:bookmarkEnd w:id="3"/>
+    </w:p>
+    <w:tbl>
+      <w:tblPr>
+        <w:tblStyle w:val="Tabellengitternetz"/>
+        <w:tblW w:w="5000" w:type="pct"/>
+        <w:tblLook w:val="04A0"/>
+      </w:tblPr>
+      <w:tblGrid>
+        <w:gridCol w:w="3096"/>
+        <w:gridCol w:w="3097"/>
+        <w:gridCol w:w="3095"/>
+      </w:tblGrid>
+      <w:tr>
+        <w:tc>
+          <w:tcPr>
+            <w:tcW w:w="1667" w:type="pct"/>
+          </w:tcPr>
+          <w:p>
+            <w:pPr>
+              <w:rPr>
+                <w:b/>
+              </w:rPr>
+            </w:pPr>
+            <w:r>
+              <w:rPr>
+                <w:b/>
+              </w:rPr>
+              <w:t>Arbeitsschritte</w:t>
+            </w:r>
+          </w:p>
+        </w:tc>
+        <w:tc>
+          <w:tcPr>
+            <w:tcW w:w="1667" w:type="pct"/>
+          </w:tcPr>
+          <w:p>
+            <w:pPr>
+              <w:rPr>
+                <w:b/>
+              </w:rPr>
+            </w:pPr>
+            <w:r>
+              <w:rPr>
+                <w:b/>
+              </w:rPr>
+              <w:t>Geschätzte Zeit</w:t>
+            </w:r>
+          </w:p>
+        </w:tc>
+        <w:tc>
+          <w:tcPr>
+            <w:tcW w:w="1667" w:type="pct"/>
+          </w:tcPr>
+          <w:p>
+            <w:pPr>
+              <w:rPr>
+                <w:b/>
+              </w:rPr>
+            </w:pPr>
+            <w:r>
+              <w:rPr>
+                <w:b/>
+              </w:rPr>
+              <w:t>Benötigte Zeit</w:t>
+            </w:r>
+          </w:p>
+        </w:tc>
+      </w:tr>
+      <w:tr>
+        <w:tc>
+          <w:tcPr>
+            <w:tcW w:w="1667" w:type="pct"/>
+          </w:tcPr>
+          <w:p>
+            <w:r>
+              <w:t>UML Diagramm</w:t>
+            </w:r>
+          </w:p>
+        </w:tc>
+        <w:tc>
+          <w:tcPr>
+            <w:tcW w:w="1667" w:type="pct"/>
+          </w:tcPr>
+          <w:p>
+            <w:r>
+              <w:t>2h</w:t>
+            </w:r>
+          </w:p>
+        </w:tc>
+        <w:tc>
+          <w:tcPr>
+            <w:tcW w:w="1667" w:type="pct"/>
+          </w:tcPr>
+          <w:p>
+            <w:r>
+              <w:t>2h</w:t>
+            </w:r>
+          </w:p>
+        </w:tc>
+      </w:tr>
+      <w:tr>
+        <w:tc>
+          <w:tcPr>
+            <w:tcW w:w="1667" w:type="pct"/>
+          </w:tcPr>
+          <w:p>
+            <w:r>
+              <w:t>Implementierung des Codes</w:t>
+            </w:r>
+          </w:p>
+        </w:tc>
+        <w:tc>
+          <w:tcPr>
+            <w:tcW w:w="1667" w:type="pct"/>
+          </w:tcPr>
+          <w:p>
+            <w:r>
+              <w:t>2h 30 min</w:t>
+            </w:r>
+          </w:p>
+        </w:tc>
+        <w:tc>
+          <w:tcPr>
+            <w:tcW w:w="1667" w:type="pct"/>
+          </w:tcPr>
+          <w:p>
+            <w:r>
+              <w:t>2h</w:t>
+            </w:r>
+          </w:p>
+        </w:tc>
+      </w:tr>
+      <w:tr>
+        <w:tc>
+          <w:tcPr>
+            <w:tcW w:w="1667" w:type="pct"/>
+          </w:tcPr>
+          <w:p>
+            <w:pPr>
+              <w:rPr>
+                <w:b/>
+              </w:rPr>
+            </w:pPr>
+            <w:r>
+              <w:rPr>
+                <w:b/>
+              </w:rPr>
+              <w:t>Gesamt</w:t>
+            </w:r>
+          </w:p>
+        </w:tc>
+        <w:tc>
+          <w:tcPr>
+            <w:tcW w:w="1667" w:type="pct"/>
+          </w:tcPr>
+          <w:p>
+            <w:pPr>
+              <w:rPr>
+                <w:b/>
+              </w:rPr>
+            </w:pPr>
+            <w:r>
+              <w:rPr>
+                <w:b/>
+              </w:rPr>
+              <w:t>4</w:t>
+            </w:r>
+            <w:r>
+              <w:rPr>
+                <w:b/>
+              </w:rPr>
+              <w:t>h 30 min</w:t>
+            </w:r>
+          </w:p>
+        </w:tc>
+        <w:tc>
+          <w:tcPr>
+            <w:tcW w:w="1667" w:type="pct"/>
+          </w:tcPr>
+          <w:p>
+            <w:pPr>
+              <w:rPr>
+                <w:b/>
+              </w:rPr>
+            </w:pPr>
+            <w:r>
+              <w:rPr>
+                <w:b/>
+              </w:rPr>
+              <w:t>4h</w:t>
+            </w:r>
+          </w:p>
+        </w:tc>
+      </w:tr>
+    </w:tbl>
+    <w:p/>
+    <w:p/>
+    <w:p>
+      <w:pPr>
+        <w:pStyle w:val="berschrift2"/>
+      </w:pPr>
+      <w:bookmarkStart w:id="4" w:name="_Toc367633913"/>
+      <w:r>
+        <w:t>Patrick Mühl</w:t>
+      </w:r>
+      <w:bookmarkEnd w:id="4"/>
+    </w:p>
+    <w:tbl>
+      <w:tblPr>
+        <w:tblStyle w:val="Tabellengitternetz"/>
+        <w:tblW w:w="0" w:type="auto"/>
+        <w:tblLook w:val="04A0"/>
+      </w:tblPr>
+      <w:tblGrid>
+        <w:gridCol w:w="3070"/>
+        <w:gridCol w:w="3071"/>
+        <w:gridCol w:w="3071"/>
+      </w:tblGrid>
+      <w:tr>
+        <w:tc>
+          <w:tcPr>
+            <w:tcW w:w="3070" w:type="dxa"/>
+          </w:tcPr>
+          <w:p>
+            <w:pPr>
+              <w:rPr>
+                <w:b/>
+              </w:rPr>
+            </w:pPr>
+            <w:r>
+              <w:rPr>
+                <w:b/>
+              </w:rPr>
+              <w:t>Arbeitsschritte</w:t>
+            </w:r>
+          </w:p>
+        </w:tc>
+        <w:tc>
+          <w:tcPr>
+            <w:tcW w:w="3071" w:type="dxa"/>
+          </w:tcPr>
+          <w:p>
+            <w:pPr>
+              <w:rPr>
+                <w:b/>
+              </w:rPr>
+            </w:pPr>
+            <w:r>
+              <w:rPr>
+                <w:b/>
+              </w:rPr>
+              <w:t>Geschätzte Zeit</w:t>
+            </w:r>
+          </w:p>
+        </w:tc>
+        <w:tc>
+          <w:tcPr>
+            <w:tcW w:w="3071" w:type="dxa"/>
+          </w:tcPr>
+          <w:p>
+            <w:pPr>
+              <w:rPr>
+                <w:b/>
+              </w:rPr>
+            </w:pPr>
+            <w:r>
+              <w:rPr>
+                <w:b/>
+              </w:rPr>
+              <w:t>Benötigte Zeit</w:t>
+            </w:r>
+          </w:p>
+        </w:tc>
+      </w:tr>
+      <w:tr>
+        <w:tc>
+          <w:tcPr>
+            <w:tcW w:w="3070" w:type="dxa"/>
+          </w:tcPr>
+          <w:p>
+            <w:r>
+              <w:t>Ausarbeitung der Pattern</w:t>
+            </w:r>
+          </w:p>
+        </w:tc>
+        <w:tc>
+          <w:tcPr>
+            <w:tcW w:w="3071" w:type="dxa"/>
+          </w:tcPr>
+          <w:p>
+            <w:r>
+              <w:t>3h</w:t>
+            </w:r>
+          </w:p>
+        </w:tc>
+        <w:tc>
+          <w:tcPr>
+            <w:tcW w:w="3071" w:type="dxa"/>
+          </w:tcPr>
+          <w:p/>
+        </w:tc>
+      </w:tr>
+      <w:tr>
+        <w:tc>
+          <w:tcPr>
+            <w:tcW w:w="3070" w:type="dxa"/>
+          </w:tcPr>
+          <w:p>
+            <w:r>
+              <w:t>Code Dokumentation</w:t>
+            </w:r>
+          </w:p>
+        </w:tc>
+        <w:tc>
+          <w:tcPr>
+            <w:tcW w:w="3071" w:type="dxa"/>
+          </w:tcPr>
+          <w:p>
+            <w:r>
+              <w:t>1h</w:t>
+            </w:r>
+          </w:p>
+        </w:tc>
+        <w:tc>
+          <w:tcPr>
+            <w:tcW w:w="3071" w:type="dxa"/>
+          </w:tcPr>
+          <w:p/>
+        </w:tc>
+      </w:tr>
+      <w:tr>
+        <w:tc>
+          <w:tcPr>
+            <w:tcW w:w="3070" w:type="dxa"/>
+          </w:tcPr>
+          <w:p>
+            <w:r>
+              <w:t>Protokoll</w:t>
+            </w:r>
+          </w:p>
+        </w:tc>
+        <w:tc>
+          <w:tcPr>
+            <w:tcW w:w="3071" w:type="dxa"/>
+          </w:tcPr>
+          <w:p>
+            <w:r>
+              <w:t>30 min</w:t>
+            </w:r>
+          </w:p>
+        </w:tc>
+        <w:tc>
+          <w:tcPr>
+            <w:tcW w:w="3071" w:type="dxa"/>
+          </w:tcPr>
+          <w:p/>
+        </w:tc>
+      </w:tr>
+      <w:tr>
+        <w:tc>
+          <w:tcPr>
+            <w:tcW w:w="3070" w:type="dxa"/>
+          </w:tcPr>
+          <w:p>
+            <w:pPr>
+              <w:rPr>
+                <w:b/>
+              </w:rPr>
+            </w:pPr>
+            <w:r>
+              <w:rPr>
+                <w:b/>
+              </w:rPr>
+              <w:t>Gesamt</w:t>
+            </w:r>
+          </w:p>
+        </w:tc>
+        <w:tc>
+          <w:tcPr>
+            <w:tcW w:w="3071" w:type="dxa"/>
+          </w:tcPr>
+          <w:p>
+            <w:pPr>
+              <w:rPr>
+                <w:b/>
+              </w:rPr>
+            </w:pPr>
+            <w:r>
+              <w:rPr>
+                <w:b/>
+              </w:rPr>
+              <w:t>4h 30 min</w:t>
+            </w:r>
+          </w:p>
+        </w:tc>
+        <w:tc>
+          <w:tcPr>
+            <w:tcW w:w="3071" w:type="dxa"/>
+          </w:tcPr>
+          <w:p>
+            <w:pPr>
+              <w:rPr>
+                <w:b/>
+              </w:rPr>
+            </w:pPr>
+          </w:p>
+        </w:tc>
+      </w:tr>
+    </w:tbl>
+    <w:p/>
+    <w:p/>
+    <w:p>
+      <w:pPr>
         <w:pStyle w:val="berschrift1"/>
       </w:pPr>
-      <w:bookmarkStart w:id="3" w:name="_Toc367632246"/>
+      <w:bookmarkStart w:id="5" w:name="_Toc367633914"/>
       <w:r>
         <w:lastRenderedPageBreak/>
         <w:t>Designüberlegung</w:t>
       </w:r>
-      <w:bookmarkEnd w:id="3"/>
+      <w:bookmarkEnd w:id="5"/>
     </w:p>
     <w:p>
       <w:r>
@@ -1532,7 +2776,7 @@
                     <pic:cNvPicPr/>
                   </pic:nvPicPr>
                   <pic:blipFill>
-                    <a:blip r:embed="rId9" cstate="print"/>
+                    <a:blip r:embed="rId10" cstate="print"/>
                     <a:stretch>
                       <a:fillRect/>
                     </a:stretch>
@@ -1558,11 +2802,11 @@
       <w:pPr>
         <w:pStyle w:val="berschrift1"/>
       </w:pPr>
-      <w:bookmarkStart w:id="4" w:name="_Toc367632247"/>
+      <w:bookmarkStart w:id="6" w:name="_Toc367633915"/>
       <w:r>
         <w:t>Arbeitsdurchführung</w:t>
       </w:r>
-      <w:bookmarkEnd w:id="4"/>
+      <w:bookmarkEnd w:id="6"/>
       <w:r>
         <w:t xml:space="preserve"> </w:t>
       </w:r>
@@ -1572,11 +2816,11 @@
       <w:pPr>
         <w:pStyle w:val="berschrift2"/>
       </w:pPr>
-      <w:bookmarkStart w:id="5" w:name="_Toc367632248"/>
+      <w:bookmarkStart w:id="7" w:name="_Toc367633916"/>
       <w:r>
         <w:t>Erfolge</w:t>
       </w:r>
-      <w:bookmarkEnd w:id="5"/>
+      <w:bookmarkEnd w:id="7"/>
       <w:r>
         <w:t xml:space="preserve"> </w:t>
       </w:r>
@@ -1586,29 +2830,32 @@
       <w:pPr>
         <w:pStyle w:val="berschrift2"/>
       </w:pPr>
-      <w:bookmarkStart w:id="6" w:name="_Toc367632249"/>
+      <w:bookmarkStart w:id="8" w:name="_Toc367633917"/>
       <w:r>
         <w:t>Niederlagen</w:t>
       </w:r>
-      <w:bookmarkEnd w:id="6"/>
+      <w:bookmarkEnd w:id="8"/>
     </w:p>
     <w:p/>
+    <w:p/>
+    <w:p/>
+    <w:p/>
     <w:p>
       <w:pPr>
         <w:pStyle w:val="berschrift1"/>
       </w:pPr>
-      <w:bookmarkStart w:id="7" w:name="_Toc367632250"/>
+      <w:bookmarkStart w:id="9" w:name="_Toc367633918"/>
       <w:r>
         <w:t>Technologienbeschreibung</w:t>
       </w:r>
-      <w:bookmarkEnd w:id="7"/>
+      <w:bookmarkEnd w:id="9"/>
     </w:p>
     <w:p/>
     <w:p>
       <w:pPr>
         <w:pStyle w:val="berschrift2"/>
       </w:pPr>
-      <w:bookmarkStart w:id="8" w:name="_Toc367632251"/>
+      <w:bookmarkStart w:id="10" w:name="_Toc367633919"/>
       <w:proofErr w:type="spellStart"/>
       <w:r>
         <w:t>Decorator</w:t>
@@ -1617,74 +2864,1420 @@
       <w:r>
         <w:t xml:space="preserve"> Pattern</w:t>
       </w:r>
-      <w:bookmarkEnd w:id="8"/>
+      <w:bookmarkEnd w:id="10"/>
+    </w:p>
+    <w:p>
+      <w:pPr>
+        <w:pStyle w:val="Default"/>
+      </w:pPr>
+      <w:r>
+        <w:t xml:space="preserve">Das </w:t>
+      </w:r>
+      <w:proofErr w:type="spellStart"/>
+      <w:r>
+        <w:t>Decorator</w:t>
+      </w:r>
+      <w:proofErr w:type="spellEnd"/>
+      <w:r>
+        <w:t xml:space="preserve"> Pattern bearbeitet Probleme der Erweiterbarkeit des Codes. </w:t>
+      </w:r>
+    </w:p>
+    <w:p>
+      <w:pPr>
+        <w:pStyle w:val="Default"/>
+      </w:pPr>
+    </w:p>
+    <w:p>
+      <w:pPr>
+        <w:pStyle w:val="Default"/>
+      </w:pPr>
+      <w:r>
+        <w:t xml:space="preserve">Hat man z.B. Klassen die während der Laufzeit erweitert werden sollen, benötigt man für jeden möglichen Zustand eine neue Klasse. Dies macht den Code sehr unübersichtlich und schwer </w:t>
+      </w:r>
+      <w:proofErr w:type="spellStart"/>
+      <w:r>
+        <w:t>Wartbar</w:t>
+      </w:r>
+      <w:proofErr w:type="spellEnd"/>
+      <w:r>
+        <w:t xml:space="preserve">. </w:t>
+      </w:r>
+    </w:p>
+    <w:p>
+      <w:pPr>
+        <w:pStyle w:val="Default"/>
+      </w:pPr>
+    </w:p>
+    <w:p>
+      <w:pPr>
+        <w:pStyle w:val="Default"/>
+      </w:pPr>
+      <w:r>
+        <w:t xml:space="preserve">Daher wurde das </w:t>
+      </w:r>
+      <w:proofErr w:type="spellStart"/>
+      <w:r>
+        <w:t>Decorator</w:t>
+      </w:r>
+      <w:proofErr w:type="spellEnd"/>
+      <w:r>
+        <w:t xml:space="preserve"> Pattern als Lösung für solche Probleme entwickelt. </w:t>
+      </w:r>
+    </w:p>
+    <w:p>
+      <w:pPr>
+        <w:pStyle w:val="Default"/>
+      </w:pPr>
+    </w:p>
+    <w:p>
+      <w:pPr>
+        <w:pStyle w:val="Default"/>
+      </w:pPr>
+      <w:r>
+        <w:t xml:space="preserve">Das </w:t>
+      </w:r>
+      <w:proofErr w:type="spellStart"/>
+      <w:r>
+        <w:t>Decorator</w:t>
+      </w:r>
+      <w:proofErr w:type="spellEnd"/>
+      <w:r>
+        <w:t xml:space="preserve"> Pattern stellt die Möglichkeit zur Verfügung, Klassen mit Objekten anderer Typen zu "dekorieren". Nehmen wir das Beispiel Kaffeehaus: Ein Kunde möchte zu seinem Kaffee auch noch Milchschaum und Schokostreusel. Hier wird der Kaffee als </w:t>
+      </w:r>
+      <w:proofErr w:type="spellStart"/>
+      <w:r>
+        <w:t>Supertyp</w:t>
+      </w:r>
+      <w:proofErr w:type="spellEnd"/>
+      <w:r>
+        <w:t xml:space="preserve"> gesehen und dann mit den jeweiligen Klassen verknüpft, </w:t>
+      </w:r>
+    </w:p>
+    <w:p>
+      <w:pPr>
+        <w:rPr>
+          <w:sz w:val="24"/>
+          <w:szCs w:val="24"/>
+        </w:rPr>
+      </w:pPr>
+      <w:r>
+        <w:rPr>
+          <w:sz w:val="24"/>
+          <w:szCs w:val="24"/>
+        </w:rPr>
+        <w:t>Dies verringert den Wartungsaufwand sehr, denn mögliche Änderungen betreffen nicht mehr alle Klassen des Programms.</w:t>
+      </w:r>
+    </w:p>
+    <w:p>
+      <w:pPr>
+        <w:rPr>
+          <w:sz w:val="24"/>
+          <w:szCs w:val="24"/>
+        </w:rPr>
+      </w:pPr>
+      <w:r>
+        <w:rPr>
+          <w:sz w:val="24"/>
+          <w:szCs w:val="24"/>
+        </w:rPr>
+        <w:drawing>
+          <wp:inline distT="0" distB="0" distL="0" distR="0">
+            <wp:extent cx="5760720" cy="3381945"/>
+            <wp:effectExtent l="19050" t="0" r="0" b="0"/>
+            <wp:docPr id="5" name="Bild 4"/>
+            <wp:cNvGraphicFramePr>
+              <a:graphicFrameLocks xmlns:a="http://schemas.openxmlformats.org/drawingml/2006/main" noChangeAspect="1"/>
+            </wp:cNvGraphicFramePr>
+            <a:graphic xmlns:a="http://schemas.openxmlformats.org/drawingml/2006/main">
+              <a:graphicData uri="http://schemas.openxmlformats.org/drawingml/2006/picture">
+                <pic:pic xmlns:pic="http://schemas.openxmlformats.org/drawingml/2006/picture">
+                  <pic:nvPicPr>
+                    <pic:cNvPr id="0" name="Picture 4"/>
+                    <pic:cNvPicPr>
+                      <a:picLocks noChangeAspect="1" noChangeArrowheads="1"/>
+                    </pic:cNvPicPr>
+                  </pic:nvPicPr>
+                  <pic:blipFill>
+                    <a:blip r:embed="rId11" cstate="print"/>
+                    <a:srcRect/>
+                    <a:stretch>
+                      <a:fillRect/>
+                    </a:stretch>
+                  </pic:blipFill>
+                  <pic:spPr bwMode="auto">
+                    <a:xfrm>
+                      <a:off x="0" y="0"/>
+                      <a:ext cx="5760720" cy="3381945"/>
+                    </a:xfrm>
+                    <a:prstGeom prst="rect">
+                      <a:avLst/>
+                    </a:prstGeom>
+                    <a:noFill/>
+                    <a:ln w="9525">
+                      <a:noFill/>
+                      <a:miter lim="800000"/>
+                      <a:headEnd/>
+                      <a:tailEnd/>
+                    </a:ln>
+                  </pic:spPr>
+                </pic:pic>
+              </a:graphicData>
+            </a:graphic>
+          </wp:inline>
+        </w:drawing>
+      </w:r>
+    </w:p>
+    <w:p>
+      <w:pPr>
+        <w:pStyle w:val="Default"/>
+      </w:pPr>
+      <w:r>
+        <w:t xml:space="preserve">Das Klassendiagramm des </w:t>
+      </w:r>
+      <w:proofErr w:type="spellStart"/>
+      <w:r>
+        <w:t>Decorator</w:t>
+      </w:r>
+      <w:proofErr w:type="spellEnd"/>
+      <w:r>
+        <w:t xml:space="preserve"> Pattern zeigt ganz klar das die zusätzlichen Optionen von der Klasse </w:t>
+      </w:r>
+      <w:proofErr w:type="spellStart"/>
+      <w:r>
+        <w:t>Decorator</w:t>
+      </w:r>
+      <w:proofErr w:type="spellEnd"/>
+      <w:r>
+        <w:t xml:space="preserve"> erben, welches wiederum das Interface </w:t>
+      </w:r>
+      <w:proofErr w:type="spellStart"/>
+      <w:r>
+        <w:t>CommonInterface</w:t>
+      </w:r>
+      <w:proofErr w:type="spellEnd"/>
+      <w:r>
+        <w:t xml:space="preserve"> implementiert. die </w:t>
+      </w:r>
+      <w:proofErr w:type="spellStart"/>
+      <w:r>
+        <w:t>DoIt</w:t>
+      </w:r>
+      <w:proofErr w:type="spellEnd"/>
+      <w:r>
+        <w:t xml:space="preserve">() Methoden in den beiden Optionen werden von der superklasse angeboten </w:t>
+      </w:r>
+    </w:p>
+    <w:p>
+      <w:pPr>
+        <w:pStyle w:val="Default"/>
+        <w:rPr>
+          <w:rFonts w:ascii="Cambria" w:hAnsi="Cambria" w:cs="Cambria"/>
+          <w:color w:val="4F81BC"/>
+        </w:rPr>
+      </w:pPr>
+      <w:r>
+        <w:rPr>
+          <w:rFonts w:ascii="Cambria" w:hAnsi="Cambria" w:cs="Cambria"/>
+          <w:b/>
+          <w:bCs/>
+          <w:color w:val="4F81BC"/>
+        </w:rPr>
+        <w:t xml:space="preserve">Neue </w:t>
+      </w:r>
+      <w:r>
+        <w:rPr>
+          <w:rFonts w:ascii="Cambria" w:hAnsi="Cambria" w:cs="Cambria"/>
+          <w:b/>
+          <w:bCs/>
+          <w:color w:val="4F81BC"/>
+        </w:rPr>
+        <w:t>Designp</w:t>
+      </w:r>
+      <w:r>
+        <w:rPr>
+          <w:rFonts w:ascii="Cambria" w:hAnsi="Cambria" w:cs="Cambria"/>
+          <w:b/>
+          <w:bCs/>
+          <w:color w:val="4F81BC"/>
+        </w:rPr>
+        <w:t xml:space="preserve">rinzipien: </w:t>
+      </w:r>
+    </w:p>
+    <w:p>
+      <w:pPr>
+        <w:rPr>
+          <w:sz w:val="24"/>
+          <w:szCs w:val="24"/>
+        </w:rPr>
+      </w:pPr>
+      <w:r>
+        <w:rPr>
+          <w:sz w:val="24"/>
+          <w:szCs w:val="24"/>
+        </w:rPr>
+        <w:t xml:space="preserve">Ein neues Prinzip beim </w:t>
+      </w:r>
+      <w:proofErr w:type="spellStart"/>
+      <w:r>
+        <w:rPr>
+          <w:sz w:val="24"/>
+          <w:szCs w:val="24"/>
+        </w:rPr>
+        <w:t>Decorator</w:t>
+      </w:r>
+      <w:proofErr w:type="spellEnd"/>
+      <w:r>
+        <w:rPr>
+          <w:sz w:val="24"/>
+          <w:szCs w:val="24"/>
+        </w:rPr>
+        <w:t xml:space="preserve"> Pattern ist das Offen/Geschlossen Prinzip</w:t>
+      </w:r>
+    </w:p>
+    <w:p>
+      <w:pPr>
+        <w:pStyle w:val="berschrift2"/>
+        <w:rPr>
+          <w:lang w:val="en-US"/>
+        </w:rPr>
+      </w:pPr>
+      <w:bookmarkStart w:id="11" w:name="_Toc367633920"/>
+      <w:r>
+        <w:rPr>
+          <w:lang w:val="en-US"/>
+        </w:rPr>
+        <w:t>Composite Pattern</w:t>
+      </w:r>
+      <w:bookmarkEnd w:id="11"/>
+    </w:p>
+    <w:p>
+      <w:pPr>
+        <w:pStyle w:val="berschrift2"/>
+        <w:rPr>
+          <w:lang w:val="en-US"/>
+        </w:rPr>
+      </w:pPr>
+    </w:p>
+    <w:p>
+      <w:pPr>
+        <w:pStyle w:val="berschrift2"/>
+        <w:rPr>
+          <w:lang w:val="en-US"/>
+        </w:rPr>
+      </w:pPr>
+      <w:bookmarkStart w:id="12" w:name="_Toc367633921"/>
+      <w:r>
+        <w:rPr>
+          <w:lang w:val="en-US"/>
+        </w:rPr>
+        <w:t>Factory Pattern</w:t>
+      </w:r>
+      <w:bookmarkEnd w:id="12"/>
+    </w:p>
+    <w:p>
+      <w:pPr>
+        <w:rPr>
+          <w:lang w:val="en-US"/>
+        </w:rPr>
+      </w:pPr>
+    </w:p>
+    <w:p>
+      <w:pPr>
+        <w:pStyle w:val="berschrift3"/>
+      </w:pPr>
+      <w:bookmarkStart w:id="13" w:name="_Toc367633922"/>
+      <w:r>
+        <w:t xml:space="preserve">Das Problem mit </w:t>
+      </w:r>
+      <w:proofErr w:type="spellStart"/>
+      <w:r>
+        <w:t>new</w:t>
+      </w:r>
+      <w:bookmarkEnd w:id="13"/>
+      <w:proofErr w:type="spellEnd"/>
+      <w:r>
+        <w:t xml:space="preserve"> </w:t>
+      </w:r>
+      <w:r>
+        <w:br/>
+      </w:r>
+    </w:p>
+    <w:p>
+      <w:pPr>
+        <w:autoSpaceDE w:val="0"/>
+        <w:autoSpaceDN w:val="0"/>
+        <w:adjustRightInd w:val="0"/>
+        <w:spacing w:after="0" w:line="240" w:lineRule="auto"/>
+        <w:rPr>
+          <w:rFonts w:ascii="Calibri" w:hAnsi="Calibri" w:cs="Calibri"/>
+          <w:color w:val="000000"/>
+        </w:rPr>
+      </w:pPr>
+      <w:r>
+        <w:rPr>
+          <w:rFonts w:ascii="Calibri" w:hAnsi="Calibri" w:cs="Calibri"/>
+          <w:color w:val="000000"/>
+        </w:rPr>
+        <w:t>Im Prinzip gibt es kein Problem mit dem '</w:t>
+      </w:r>
+      <w:proofErr w:type="spellStart"/>
+      <w:r>
+        <w:rPr>
+          <w:rFonts w:ascii="Calibri" w:hAnsi="Calibri" w:cs="Calibri"/>
+          <w:color w:val="000000"/>
+        </w:rPr>
+        <w:t>new</w:t>
+      </w:r>
+      <w:proofErr w:type="spellEnd"/>
+      <w:r>
+        <w:rPr>
+          <w:rFonts w:ascii="Calibri" w:hAnsi="Calibri" w:cs="Calibri"/>
+          <w:color w:val="000000"/>
+        </w:rPr>
+        <w:t xml:space="preserve">'- Operator. Allerdings wiederspricht er unserem Prinzip programmieren auf Interfaces nicht auf Implementierungen. </w:t>
+      </w:r>
+    </w:p>
+    <w:p>
+      <w:pPr>
+        <w:autoSpaceDE w:val="0"/>
+        <w:autoSpaceDN w:val="0"/>
+        <w:adjustRightInd w:val="0"/>
+        <w:spacing w:after="0" w:line="240" w:lineRule="auto"/>
+        <w:rPr>
+          <w:rFonts w:ascii="Calibri" w:hAnsi="Calibri" w:cs="Calibri"/>
+          <w:color w:val="000000"/>
+        </w:rPr>
+      </w:pPr>
+      <w:r>
+        <w:rPr>
+          <w:rFonts w:ascii="Calibri" w:hAnsi="Calibri" w:cs="Calibri"/>
+          <w:color w:val="000000"/>
+        </w:rPr>
+        <w:lastRenderedPageBreak/>
+        <w:t>durch aufrufen von '</w:t>
+      </w:r>
+      <w:proofErr w:type="spellStart"/>
+      <w:r>
+        <w:rPr>
+          <w:rFonts w:ascii="Calibri" w:hAnsi="Calibri" w:cs="Calibri"/>
+          <w:color w:val="000000"/>
+        </w:rPr>
+        <w:t>new</w:t>
+      </w:r>
+      <w:proofErr w:type="spellEnd"/>
+      <w:r>
+        <w:rPr>
+          <w:rFonts w:ascii="Calibri" w:hAnsi="Calibri" w:cs="Calibri"/>
+          <w:color w:val="000000"/>
+        </w:rPr>
+        <w:t xml:space="preserve">' erzeugt man in seiner Klasse eine Instanz auf eine Konkrete Klasse. Code der viele konkrete Klassen verwendet verursacht Probleme beim hinzufügen von neuen konkreten Klassen. </w:t>
+      </w:r>
+    </w:p>
+    <w:p>
+      <w:pPr>
+        <w:autoSpaceDE w:val="0"/>
+        <w:autoSpaceDN w:val="0"/>
+        <w:adjustRightInd w:val="0"/>
+        <w:spacing w:after="0" w:line="240" w:lineRule="auto"/>
+        <w:rPr>
+          <w:rFonts w:ascii="Calibri" w:hAnsi="Calibri" w:cs="Calibri"/>
+          <w:color w:val="000000"/>
+        </w:rPr>
+      </w:pPr>
+      <w:r>
+        <w:rPr>
+          <w:rFonts w:ascii="Calibri" w:hAnsi="Calibri" w:cs="Calibri"/>
+          <w:color w:val="000000"/>
+        </w:rPr>
+        <w:t xml:space="preserve">Daher werden Dinge die sich ändern gekapselt voneinander verarbeitet </w:t>
+      </w:r>
+    </w:p>
+    <w:p>
+      <w:pPr>
+        <w:autoSpaceDE w:val="0"/>
+        <w:autoSpaceDN w:val="0"/>
+        <w:adjustRightInd w:val="0"/>
+        <w:spacing w:after="0" w:line="240" w:lineRule="auto"/>
+        <w:rPr>
+          <w:rFonts w:ascii="Calibri" w:hAnsi="Calibri" w:cs="Calibri"/>
+          <w:color w:val="000000"/>
+        </w:rPr>
+      </w:pPr>
+      <w:r>
+        <w:rPr>
+          <w:rFonts w:ascii="Calibri" w:hAnsi="Calibri" w:cs="Calibri"/>
+          <w:color w:val="000000"/>
+        </w:rPr>
+        <w:t>Der '</w:t>
+      </w:r>
+      <w:proofErr w:type="spellStart"/>
+      <w:r>
+        <w:rPr>
+          <w:rFonts w:ascii="Calibri" w:hAnsi="Calibri" w:cs="Calibri"/>
+          <w:color w:val="000000"/>
+        </w:rPr>
+        <w:t>new</w:t>
+      </w:r>
+      <w:proofErr w:type="spellEnd"/>
+      <w:r>
+        <w:rPr>
+          <w:rFonts w:ascii="Calibri" w:hAnsi="Calibri" w:cs="Calibri"/>
+          <w:color w:val="000000"/>
+        </w:rPr>
+        <w:t xml:space="preserve">' Operator wird in eine extra Klasse gepackt die einfach erstellte Referenzen zurückliefert </w:t>
+      </w:r>
+    </w:p>
+    <w:p>
+      <w:pPr>
+        <w:pStyle w:val="berschrift3"/>
+      </w:pPr>
+      <w:bookmarkStart w:id="14" w:name="_Toc367633923"/>
+      <w:r>
+        <w:t>Simple Factory</w:t>
+      </w:r>
+      <w:bookmarkEnd w:id="14"/>
+      <w:r>
+        <w:t xml:space="preserve"> </w:t>
+      </w:r>
+      <w:r>
+        <w:br/>
+      </w:r>
+    </w:p>
+    <w:p>
+      <w:pPr>
+        <w:autoSpaceDE w:val="0"/>
+        <w:autoSpaceDN w:val="0"/>
+        <w:adjustRightInd w:val="0"/>
+        <w:spacing w:after="0" w:line="240" w:lineRule="auto"/>
+        <w:rPr>
+          <w:rFonts w:ascii="Calibri" w:hAnsi="Calibri" w:cs="Calibri"/>
+          <w:color w:val="000000"/>
+        </w:rPr>
+      </w:pPr>
+      <w:r>
+        <w:rPr>
+          <w:rFonts w:ascii="Calibri" w:hAnsi="Calibri" w:cs="Calibri"/>
+          <w:color w:val="000000"/>
+        </w:rPr>
+        <w:t xml:space="preserve">Die Simple Factory ist kein Pattern bringt aber einige Verbesserungen im Vergleich zu </w:t>
+      </w:r>
+      <w:proofErr w:type="spellStart"/>
+      <w:r>
+        <w:rPr>
+          <w:rFonts w:ascii="Calibri" w:hAnsi="Calibri" w:cs="Calibri"/>
+          <w:color w:val="000000"/>
+        </w:rPr>
+        <w:t>Hardcoding</w:t>
+      </w:r>
+      <w:proofErr w:type="spellEnd"/>
+      <w:r>
+        <w:rPr>
+          <w:rFonts w:ascii="Calibri" w:hAnsi="Calibri" w:cs="Calibri"/>
+          <w:color w:val="000000"/>
+        </w:rPr>
+        <w:t xml:space="preserve">. </w:t>
+      </w:r>
+    </w:p>
+    <w:p>
+      <w:pPr>
+        <w:rPr>
+          <w:rFonts w:ascii="Calibri" w:hAnsi="Calibri" w:cs="Calibri"/>
+          <w:color w:val="000000"/>
+        </w:rPr>
+      </w:pPr>
+      <w:r>
+        <w:rPr>
+          <w:rFonts w:ascii="Calibri" w:hAnsi="Calibri" w:cs="Calibri"/>
+          <w:color w:val="000000"/>
+        </w:rPr>
+        <w:t xml:space="preserve">Man verschiebt die Probleme zwar nur in ein anderes Objekt, die Erweiterung des Codes wird dadurch aber um einiges einfacher . Die Konkrete </w:t>
+      </w:r>
+      <w:proofErr w:type="spellStart"/>
+      <w:r>
+        <w:rPr>
+          <w:rFonts w:ascii="Calibri" w:hAnsi="Calibri" w:cs="Calibri"/>
+          <w:color w:val="000000"/>
+        </w:rPr>
+        <w:t>Instantierung</w:t>
+      </w:r>
+      <w:proofErr w:type="spellEnd"/>
+      <w:r>
+        <w:rPr>
+          <w:rFonts w:ascii="Calibri" w:hAnsi="Calibri" w:cs="Calibri"/>
+          <w:color w:val="000000"/>
+        </w:rPr>
+        <w:t xml:space="preserve"> wird </w:t>
+      </w:r>
+      <w:proofErr w:type="spellStart"/>
+      <w:r>
+        <w:rPr>
+          <w:rFonts w:ascii="Calibri" w:hAnsi="Calibri" w:cs="Calibri"/>
+          <w:color w:val="000000"/>
+        </w:rPr>
+        <w:t>ebanfalls</w:t>
+      </w:r>
+      <w:proofErr w:type="spellEnd"/>
+      <w:r>
+        <w:rPr>
+          <w:rFonts w:ascii="Calibri" w:hAnsi="Calibri" w:cs="Calibri"/>
+          <w:color w:val="000000"/>
+        </w:rPr>
+        <w:t xml:space="preserve"> aus dem Client- Code entfernt.</w:t>
+      </w:r>
+    </w:p>
+    <w:p>
+      <w:pPr>
+        <w:pStyle w:val="berschrift3"/>
+      </w:pPr>
+      <w:bookmarkStart w:id="15" w:name="_Toc367633924"/>
+      <w:r>
+        <w:t xml:space="preserve">Factory </w:t>
+      </w:r>
+      <w:proofErr w:type="spellStart"/>
+      <w:r>
+        <w:t>Method</w:t>
+      </w:r>
+      <w:bookmarkEnd w:id="15"/>
+      <w:proofErr w:type="spellEnd"/>
+      <w:r>
+        <w:t xml:space="preserve"> </w:t>
+      </w:r>
+      <w:r>
+        <w:br/>
+      </w:r>
+    </w:p>
+    <w:p>
+      <w:pPr>
+        <w:autoSpaceDE w:val="0"/>
+        <w:autoSpaceDN w:val="0"/>
+        <w:adjustRightInd w:val="0"/>
+        <w:spacing w:after="0" w:line="240" w:lineRule="auto"/>
+        <w:rPr>
+          <w:rFonts w:ascii="Calibri" w:hAnsi="Calibri" w:cs="Calibri"/>
+          <w:color w:val="000000"/>
+        </w:rPr>
+      </w:pPr>
+      <w:r>
+        <w:rPr>
+          <w:rFonts w:ascii="Calibri" w:hAnsi="Calibri" w:cs="Calibri"/>
+          <w:color w:val="000000"/>
+        </w:rPr>
+        <w:t xml:space="preserve">Die Factory </w:t>
+      </w:r>
+      <w:proofErr w:type="spellStart"/>
+      <w:r>
+        <w:rPr>
+          <w:rFonts w:ascii="Calibri" w:hAnsi="Calibri" w:cs="Calibri"/>
+          <w:color w:val="000000"/>
+        </w:rPr>
+        <w:t>Method</w:t>
+      </w:r>
+      <w:proofErr w:type="spellEnd"/>
+      <w:r>
+        <w:rPr>
+          <w:rFonts w:ascii="Calibri" w:hAnsi="Calibri" w:cs="Calibri"/>
+          <w:color w:val="000000"/>
+        </w:rPr>
+        <w:t xml:space="preserve"> ist ein Pattern, welches die Unterklassen entscheiden lässt was zu tun ist. Definition(aus dem Foliensatz übernommen, da es eine Sehr gute und Verständliche Definition ist): </w:t>
+      </w:r>
+    </w:p>
+    <w:p>
+      <w:pPr>
+        <w:autoSpaceDE w:val="0"/>
+        <w:autoSpaceDN w:val="0"/>
+        <w:adjustRightInd w:val="0"/>
+        <w:spacing w:after="0" w:line="240" w:lineRule="auto"/>
+        <w:rPr>
+          <w:rFonts w:ascii="Calibri" w:hAnsi="Calibri" w:cs="Calibri"/>
+          <w:color w:val="000000"/>
+        </w:rPr>
+      </w:pPr>
+      <w:r>
+        <w:rPr>
+          <w:rFonts w:ascii="Calibri" w:hAnsi="Calibri" w:cs="Calibri"/>
+          <w:color w:val="000000"/>
+        </w:rPr>
+        <w:t xml:space="preserve">Die Factory </w:t>
+      </w:r>
+      <w:proofErr w:type="spellStart"/>
+      <w:r>
+        <w:rPr>
+          <w:rFonts w:ascii="Calibri" w:hAnsi="Calibri" w:cs="Calibri"/>
+          <w:color w:val="000000"/>
+        </w:rPr>
+        <w:t>Method</w:t>
+      </w:r>
+      <w:proofErr w:type="spellEnd"/>
+      <w:r>
+        <w:rPr>
+          <w:rFonts w:ascii="Calibri" w:hAnsi="Calibri" w:cs="Calibri"/>
+          <w:color w:val="000000"/>
+        </w:rPr>
+        <w:t xml:space="preserve"> Definiert eine Schnittstelle zur Erstellung eines Objekts, lässt aber die </w:t>
+      </w:r>
+    </w:p>
+    <w:p>
+      <w:pPr>
+        <w:autoSpaceDE w:val="0"/>
+        <w:autoSpaceDN w:val="0"/>
+        <w:adjustRightInd w:val="0"/>
+        <w:spacing w:after="0" w:line="240" w:lineRule="auto"/>
+        <w:rPr>
+          <w:rFonts w:ascii="Calibri" w:hAnsi="Calibri" w:cs="Calibri"/>
+          <w:color w:val="000000"/>
+        </w:rPr>
+      </w:pPr>
+      <w:r>
+        <w:rPr>
+          <w:rFonts w:ascii="Calibri" w:hAnsi="Calibri" w:cs="Calibri"/>
+          <w:color w:val="000000"/>
+        </w:rPr>
+        <w:t xml:space="preserve">Unterklassen entscheiden, welche Klassen </w:t>
+      </w:r>
+      <w:proofErr w:type="spellStart"/>
+      <w:r>
+        <w:rPr>
+          <w:rFonts w:ascii="Calibri" w:hAnsi="Calibri" w:cs="Calibri"/>
+          <w:color w:val="000000"/>
+        </w:rPr>
+        <w:t>instantiiert</w:t>
+      </w:r>
+      <w:proofErr w:type="spellEnd"/>
+      <w:r>
+        <w:rPr>
+          <w:rFonts w:ascii="Calibri" w:hAnsi="Calibri" w:cs="Calibri"/>
+          <w:color w:val="000000"/>
+        </w:rPr>
+        <w:t xml:space="preserve"> werden. Factory </w:t>
+      </w:r>
+    </w:p>
+    <w:p>
+      <w:pPr>
+        <w:autoSpaceDE w:val="0"/>
+        <w:autoSpaceDN w:val="0"/>
+        <w:adjustRightInd w:val="0"/>
+        <w:spacing w:after="0" w:line="240" w:lineRule="auto"/>
+        <w:rPr>
+          <w:rFonts w:ascii="Calibri" w:hAnsi="Calibri" w:cs="Calibri"/>
+          <w:color w:val="000000"/>
+        </w:rPr>
+      </w:pPr>
+      <w:proofErr w:type="spellStart"/>
+      <w:r>
+        <w:rPr>
+          <w:rFonts w:ascii="Calibri" w:hAnsi="Calibri" w:cs="Calibri"/>
+          <w:color w:val="000000"/>
+        </w:rPr>
+        <w:t>Method</w:t>
+      </w:r>
+      <w:proofErr w:type="spellEnd"/>
+      <w:r>
+        <w:rPr>
+          <w:rFonts w:ascii="Calibri" w:hAnsi="Calibri" w:cs="Calibri"/>
+          <w:color w:val="000000"/>
+        </w:rPr>
+        <w:t xml:space="preserve"> ermöglicht einer Klasse, die </w:t>
+      </w:r>
+      <w:proofErr w:type="spellStart"/>
+      <w:r>
+        <w:rPr>
+          <w:rFonts w:ascii="Calibri" w:hAnsi="Calibri" w:cs="Calibri"/>
+          <w:color w:val="000000"/>
+        </w:rPr>
+        <w:t>Instantiierung</w:t>
+      </w:r>
+      <w:proofErr w:type="spellEnd"/>
+      <w:r>
+        <w:rPr>
+          <w:rFonts w:ascii="Calibri" w:hAnsi="Calibri" w:cs="Calibri"/>
+          <w:color w:val="000000"/>
+        </w:rPr>
+        <w:t xml:space="preserve"> in Unterklassen zu </w:t>
+      </w:r>
+    </w:p>
+    <w:p>
+      <w:pPr>
+        <w:rPr>
+          <w:rFonts w:ascii="Calibri" w:hAnsi="Calibri" w:cs="Calibri"/>
+          <w:color w:val="000000"/>
+        </w:rPr>
+      </w:pPr>
+      <w:r>
+        <w:rPr>
+          <w:rFonts w:ascii="Calibri" w:hAnsi="Calibri" w:cs="Calibri"/>
+          <w:color w:val="000000"/>
+        </w:rPr>
+        <w:t>verlangen</w:t>
+      </w:r>
+      <w:r>
+        <w:rPr>
+          <w:rFonts w:ascii="Calibri" w:hAnsi="Calibri" w:cs="Calibri"/>
+          <w:color w:val="000000"/>
+        </w:rPr>
+        <w:t>.</w:t>
+      </w:r>
+    </w:p>
+    <w:p>
+      <w:pPr>
+        <w:pStyle w:val="Default"/>
+        <w:rPr>
+          <w:sz w:val="22"/>
+          <w:szCs w:val="22"/>
+        </w:rPr>
+      </w:pPr>
+      <w:r>
+        <w:rPr>
+          <w:sz w:val="22"/>
+          <w:szCs w:val="22"/>
+        </w:rPr>
+        <w:t xml:space="preserve">Sollte es im Programm mehrere Variationen eines Bestimmten Objektes geben, werden der Typ des Objektes an die Unterklassen übergeben. Die Unterklassen entscheiden dann: Passt dieser Typ zu mir? wenn ja wird er verarbeitet wenn nein ignoriere ich den Befehl. </w:t>
+      </w:r>
+    </w:p>
+    <w:p>
+      <w:r>
+        <w:t>Klassendiagramm(ebenfalls aus dem Foliensatz übernommen)</w:t>
+      </w:r>
+    </w:p>
+    <w:p>
+      <w:r>
+        <w:drawing>
+          <wp:inline distT="0" distB="0" distL="0" distR="0">
+            <wp:extent cx="5760720" cy="3348224"/>
+            <wp:effectExtent l="19050" t="0" r="0" b="0"/>
+            <wp:docPr id="8" name="Bild 5"/>
+            <wp:cNvGraphicFramePr>
+              <a:graphicFrameLocks xmlns:a="http://schemas.openxmlformats.org/drawingml/2006/main" noChangeAspect="1"/>
+            </wp:cNvGraphicFramePr>
+            <a:graphic xmlns:a="http://schemas.openxmlformats.org/drawingml/2006/main">
+              <a:graphicData uri="http://schemas.openxmlformats.org/drawingml/2006/picture">
+                <pic:pic xmlns:pic="http://schemas.openxmlformats.org/drawingml/2006/picture">
+                  <pic:nvPicPr>
+                    <pic:cNvPr id="0" name="Picture 5"/>
+                    <pic:cNvPicPr>
+                      <a:picLocks noChangeAspect="1" noChangeArrowheads="1"/>
+                    </pic:cNvPicPr>
+                  </pic:nvPicPr>
+                  <pic:blipFill>
+                    <a:blip r:embed="rId12" cstate="print"/>
+                    <a:srcRect/>
+                    <a:stretch>
+                      <a:fillRect/>
+                    </a:stretch>
+                  </pic:blipFill>
+                  <pic:spPr bwMode="auto">
+                    <a:xfrm>
+                      <a:off x="0" y="0"/>
+                      <a:ext cx="5760720" cy="3348224"/>
+                    </a:xfrm>
+                    <a:prstGeom prst="rect">
+                      <a:avLst/>
+                    </a:prstGeom>
+                    <a:noFill/>
+                    <a:ln w="9525">
+                      <a:noFill/>
+                      <a:miter lim="800000"/>
+                      <a:headEnd/>
+                      <a:tailEnd/>
+                    </a:ln>
+                  </pic:spPr>
+                </pic:pic>
+              </a:graphicData>
+            </a:graphic>
+          </wp:inline>
+        </w:drawing>
+      </w:r>
+    </w:p>
+    <w:p>
+      <w:r>
+        <w:t xml:space="preserve">Ohne einer Factory würde der Code unübersichtlich und schwer </w:t>
+      </w:r>
+      <w:proofErr w:type="spellStart"/>
+      <w:r>
+        <w:t>wartbar</w:t>
+      </w:r>
+      <w:proofErr w:type="spellEnd"/>
+      <w:r>
+        <w:t xml:space="preserve"> werden, da alle </w:t>
+      </w:r>
+      <w:proofErr w:type="spellStart"/>
+      <w:r>
+        <w:t>instantierungen</w:t>
+      </w:r>
+      <w:proofErr w:type="spellEnd"/>
+      <w:r>
+        <w:t xml:space="preserve"> in einer Klasse stattfinden.</w:t>
+      </w:r>
+    </w:p>
+    <w:p>
+      <w:pPr>
+        <w:pStyle w:val="berschrift3"/>
+      </w:pPr>
+      <w:bookmarkStart w:id="16" w:name="_Toc347853025"/>
+      <w:bookmarkStart w:id="17" w:name="_Toc367633925"/>
+      <w:r>
+        <w:lastRenderedPageBreak/>
+        <w:t>Neues Prinzip:</w:t>
+      </w:r>
+      <w:bookmarkEnd w:id="16"/>
+      <w:bookmarkEnd w:id="17"/>
     </w:p>
     <w:p/>
     <w:p>
+      <w:r>
+        <w:t>Umkehrung der Abhängigkeiten.</w:t>
+      </w:r>
+    </w:p>
+    <w:p>
+      <w:r>
+        <w:t xml:space="preserve">Je höher eine Komponente im Programm steht desto weniger soll sie von den unteren Komponenten abhängen.  Hier soll man sich mehr auf Abstraktion stützen. </w:t>
+      </w:r>
+      <w:r>
+        <w:br/>
+        <w:t xml:space="preserve">Ziel dieses Prinzips soll es sein Abhängigkeiten von konkreten Klassen zu reduzieren </w:t>
+      </w:r>
+    </w:p>
+    <w:p>
+      <w:pPr>
+        <w:pStyle w:val="berschrift3"/>
+      </w:pPr>
+      <w:bookmarkStart w:id="18" w:name="_Toc367633926"/>
+      <w:r>
+        <w:t>Richtlinien für dieses Prinzip:</w:t>
+      </w:r>
+      <w:bookmarkEnd w:id="18"/>
+    </w:p>
+    <w:p>
+      <w:pPr>
+        <w:pStyle w:val="Listenabsatz"/>
+        <w:numPr>
+          <w:ilvl w:val="0"/>
+          <w:numId w:val="1"/>
+        </w:numPr>
+      </w:pPr>
+      <w:r>
+        <w:t>Keine Variable soll eine Referenz auf eine Konkrete Klasse halten ('</w:t>
+      </w:r>
+      <w:proofErr w:type="spellStart"/>
+      <w:r>
+        <w:t>new</w:t>
+      </w:r>
+      <w:proofErr w:type="spellEnd"/>
+      <w:r>
+        <w:t>' vermeiden)</w:t>
+      </w:r>
+    </w:p>
+    <w:p>
+      <w:pPr>
+        <w:pStyle w:val="Listenabsatz"/>
+        <w:numPr>
+          <w:ilvl w:val="0"/>
+          <w:numId w:val="1"/>
+        </w:numPr>
+      </w:pPr>
+      <w:r>
+        <w:t>Keine Klasse soll von einer konkreten Klasse abgeleitet sein</w:t>
+      </w:r>
+    </w:p>
+    <w:p>
+      <w:pPr>
+        <w:pStyle w:val="Listenabsatz"/>
+        <w:numPr>
+          <w:ilvl w:val="0"/>
+          <w:numId w:val="1"/>
+        </w:numPr>
+      </w:pPr>
+      <w:r>
+        <w:t>Keine Methode sollte eine implementierte Methode einer ihrer Basisklassen überschreiben</w:t>
+      </w:r>
+    </w:p>
+    <w:p>
+      <w:r>
+        <w:t xml:space="preserve">Würde man sich an diese Richtlinien halten hätte man keinen Code. </w:t>
+      </w:r>
+    </w:p>
+    <w:p/>
+    <w:p>
+      <w:pPr>
+        <w:pStyle w:val="berschrift3"/>
+      </w:pPr>
+      <w:r>
+        <w:t xml:space="preserve">Abstract Factory </w:t>
+      </w:r>
+    </w:p>
+    <w:p>
+      <w:pPr>
+        <w:autoSpaceDE w:val="0"/>
+        <w:autoSpaceDN w:val="0"/>
+        <w:adjustRightInd w:val="0"/>
+        <w:spacing w:after="0" w:line="240" w:lineRule="auto"/>
+        <w:rPr>
+          <w:rFonts w:ascii="Calibri" w:hAnsi="Calibri" w:cs="Calibri"/>
+          <w:color w:val="000000"/>
+        </w:rPr>
+      </w:pPr>
+      <w:r>
+        <w:rPr>
+          <w:rFonts w:ascii="Calibri" w:hAnsi="Calibri" w:cs="Calibri"/>
+          <w:color w:val="000000"/>
+        </w:rPr>
+        <w:t xml:space="preserve">Definition : </w:t>
+      </w:r>
+    </w:p>
+    <w:p>
+      <w:pPr>
+        <w:autoSpaceDE w:val="0"/>
+        <w:autoSpaceDN w:val="0"/>
+        <w:adjustRightInd w:val="0"/>
+        <w:spacing w:after="0" w:line="240" w:lineRule="auto"/>
+        <w:rPr>
+          <w:rFonts w:ascii="Calibri" w:hAnsi="Calibri" w:cs="Calibri"/>
+          <w:color w:val="000000"/>
+        </w:rPr>
+      </w:pPr>
+      <w:r>
+        <w:rPr>
+          <w:rFonts w:ascii="Calibri" w:hAnsi="Calibri" w:cs="Calibri"/>
+          <w:color w:val="000000"/>
+        </w:rPr>
+        <w:t xml:space="preserve">Bietet eine Schnittstelle zum Erstellen von Familien verwandter oder </w:t>
+      </w:r>
+    </w:p>
+    <w:p>
+      <w:r>
+        <w:rPr>
+          <w:rFonts w:ascii="Calibri" w:hAnsi="Calibri" w:cs="Calibri"/>
+          <w:color w:val="000000"/>
+        </w:rPr>
+        <w:t>zusammenhängender Objekte an, ohne konkrete Klassen anzugeben.</w:t>
+      </w:r>
+    </w:p>
+    <w:p/>
+    <w:p>
       <w:pPr>
         <w:pStyle w:val="berschrift2"/>
-      </w:pPr>
-      <w:bookmarkStart w:id="9" w:name="_Toc367632252"/>
+        <w:rPr>
+          <w:lang w:val="en-US"/>
+        </w:rPr>
+      </w:pPr>
+      <w:bookmarkStart w:id="19" w:name="_Toc367633927"/>
+      <w:r>
+        <w:rPr>
+          <w:lang w:val="en-US"/>
+        </w:rPr>
+        <w:t>Observer Pattern</w:t>
+      </w:r>
+      <w:bookmarkEnd w:id="19"/>
+    </w:p>
+    <w:p>
+      <w:pPr>
+        <w:rPr>
+          <w:lang w:val="en-US"/>
+        </w:rPr>
+      </w:pPr>
+    </w:p>
+    <w:p>
+      <w:pPr>
+        <w:rPr>
+          <w:sz w:val="24"/>
+          <w:szCs w:val="24"/>
+        </w:rPr>
+      </w:pPr>
+      <w:r>
+        <w:rPr>
+          <w:sz w:val="24"/>
+          <w:szCs w:val="24"/>
+        </w:rPr>
+        <w:t xml:space="preserve">Das </w:t>
+      </w:r>
+      <w:proofErr w:type="spellStart"/>
+      <w:r>
+        <w:rPr>
+          <w:sz w:val="24"/>
+          <w:szCs w:val="24"/>
+        </w:rPr>
+        <w:t>Observer</w:t>
+      </w:r>
+      <w:proofErr w:type="spellEnd"/>
+      <w:r>
+        <w:rPr>
+          <w:sz w:val="24"/>
+          <w:szCs w:val="24"/>
+        </w:rPr>
+        <w:t>- Pattern übernimmt den Part des Aufpassers und des Nachrichtendienstes im Programm. Sollten sich Objekte ändern werden alle Objekte benachrichtigt, die etwas mit dem geänderten Objekt zu tun haben.</w:t>
+      </w:r>
+    </w:p>
+    <w:p>
+      <w:pPr>
+        <w:rPr>
+          <w:sz w:val="24"/>
+          <w:szCs w:val="24"/>
+        </w:rPr>
+      </w:pPr>
+      <w:r>
+        <w:rPr>
+          <w:sz w:val="24"/>
+          <w:szCs w:val="24"/>
+        </w:rPr>
+        <w:t xml:space="preserve">Alle Klassen die überwacht werden sollen werden beim </w:t>
+      </w:r>
+      <w:proofErr w:type="spellStart"/>
+      <w:r>
+        <w:rPr>
+          <w:sz w:val="24"/>
+          <w:szCs w:val="24"/>
+        </w:rPr>
+        <w:t>Observer</w:t>
+      </w:r>
+      <w:proofErr w:type="spellEnd"/>
+      <w:r>
+        <w:rPr>
+          <w:sz w:val="24"/>
+          <w:szCs w:val="24"/>
+        </w:rPr>
+        <w:t xml:space="preserve"> registriert. Sollte sich nun etwas bei registrierten Klassen ändern wird der </w:t>
+      </w:r>
+      <w:proofErr w:type="spellStart"/>
+      <w:r>
+        <w:rPr>
+          <w:sz w:val="24"/>
+          <w:szCs w:val="24"/>
+        </w:rPr>
+        <w:t>Observer</w:t>
+      </w:r>
+      <w:proofErr w:type="spellEnd"/>
+      <w:r>
+        <w:rPr>
+          <w:sz w:val="24"/>
+          <w:szCs w:val="24"/>
+        </w:rPr>
+        <w:t xml:space="preserve"> benachrichtigt und setzt den Status der Objekte neu.</w:t>
+      </w:r>
+    </w:p>
+    <w:p>
+      <w:pPr>
+        <w:rPr>
+          <w:sz w:val="24"/>
+          <w:szCs w:val="24"/>
+        </w:rPr>
+      </w:pPr>
+      <w:proofErr w:type="spellStart"/>
+      <w:r>
+        <w:rPr>
+          <w:sz w:val="24"/>
+          <w:szCs w:val="24"/>
+        </w:rPr>
+        <w:t>Weiters</w:t>
+      </w:r>
+      <w:proofErr w:type="spellEnd"/>
+      <w:r>
+        <w:rPr>
+          <w:sz w:val="24"/>
+          <w:szCs w:val="24"/>
+        </w:rPr>
+        <w:t xml:space="preserve"> findet hier das Prinzip der losen Kopplung Verwendung.</w:t>
+      </w:r>
+      <w:r>
+        <w:rPr>
+          <w:sz w:val="24"/>
+          <w:szCs w:val="24"/>
+        </w:rPr>
+        <w:br/>
+        <w:t xml:space="preserve">Die Klassen sind locker gebunden. Soll heißen es findet eine Interaktion der Objekte statt ohne ein großes Detailwissen über die anderen Klassen zu haben. </w:t>
+      </w:r>
+    </w:p>
+    <w:p>
+      <w:pPr>
+        <w:tabs>
+          <w:tab w:val="left" w:pos="5955"/>
+        </w:tabs>
+        <w:rPr>
+          <w:sz w:val="24"/>
+          <w:szCs w:val="24"/>
+        </w:rPr>
+      </w:pPr>
+      <w:r>
+        <w:rPr>
+          <w:sz w:val="24"/>
+          <w:szCs w:val="24"/>
+        </w:rPr>
+        <w:tab/>
+      </w:r>
+    </w:p>
+    <w:p>
+      <w:pPr>
+        <w:rPr>
+          <w:sz w:val="24"/>
+          <w:szCs w:val="24"/>
+        </w:rPr>
+      </w:pPr>
+      <w:r>
+        <w:rPr>
+          <w:sz w:val="24"/>
+          <w:szCs w:val="24"/>
+        </w:rPr>
+        <w:t>Lockere Kopplung zwischen Subjekt und Beobachter:</w:t>
+      </w:r>
+      <w:r>
+        <w:rPr>
+          <w:sz w:val="24"/>
+          <w:szCs w:val="24"/>
+        </w:rPr>
+        <w:br/>
+        <w:t xml:space="preserve">Das Subjekt kennt nur die Beobachter- Schnittstelle. </w:t>
+      </w:r>
+      <w:r>
+        <w:rPr>
+          <w:sz w:val="24"/>
+          <w:szCs w:val="24"/>
+        </w:rPr>
+        <w:br/>
+        <w:t xml:space="preserve">Das Subjekt muss für neue Beobachter nicht verändert werden. </w:t>
+      </w:r>
+      <w:r>
+        <w:rPr>
+          <w:sz w:val="24"/>
+          <w:szCs w:val="24"/>
+        </w:rPr>
+        <w:br/>
+        <w:t>Das Subjekt und der Beobachter sind unabhängig voneinander verwendbar.</w:t>
+      </w:r>
+    </w:p>
+    <w:p>
+      <w:r>
+        <w:t xml:space="preserve">Hier gibt es wieder Interfaces. Observable und </w:t>
+      </w:r>
+      <w:proofErr w:type="spellStart"/>
+      <w:r>
+        <w:t>Observer</w:t>
+      </w:r>
+      <w:proofErr w:type="spellEnd"/>
+      <w:r>
+        <w:t>.</w:t>
+      </w:r>
+      <w:r>
+        <w:br/>
+      </w:r>
+      <w:r>
+        <w:t xml:space="preserve">Observable wird vom </w:t>
+      </w:r>
+      <w:proofErr w:type="spellStart"/>
+      <w:r>
+        <w:t>Subject</w:t>
+      </w:r>
+      <w:proofErr w:type="spellEnd"/>
+      <w:r>
+        <w:t xml:space="preserve"> implementiert, </w:t>
+      </w:r>
+      <w:proofErr w:type="spellStart"/>
+      <w:r>
+        <w:t>Observer</w:t>
+      </w:r>
+      <w:proofErr w:type="spellEnd"/>
+      <w:r>
+        <w:t xml:space="preserve"> vom Konkre</w:t>
+      </w:r>
+      <w:r>
+        <w:t xml:space="preserve">ten </w:t>
+      </w:r>
+      <w:proofErr w:type="spellStart"/>
+      <w:r>
+        <w:t>Observer</w:t>
+      </w:r>
+      <w:proofErr w:type="spellEnd"/>
+      <w:r>
+        <w:t>.</w:t>
+      </w:r>
+    </w:p>
+    <w:p>
       <w:r>
         <w:lastRenderedPageBreak/>
-        <w:t>Composite Pattern</w:t>
-      </w:r>
-      <w:bookmarkEnd w:id="9"/>
-    </w:p>
+        <w:t xml:space="preserve">Sollte das Subjekt bereits beim </w:t>
+      </w:r>
+      <w:proofErr w:type="spellStart"/>
+      <w:r>
+        <w:t>Observer</w:t>
+      </w:r>
+      <w:proofErr w:type="spellEnd"/>
+      <w:r>
+        <w:t xml:space="preserve"> registriert sein und eine Zustandsänderung stattfinden, wird über das Observable- Interface eine Benachrichtigung an den </w:t>
+      </w:r>
+      <w:proofErr w:type="spellStart"/>
+      <w:r>
+        <w:t>Observer</w:t>
+      </w:r>
+      <w:proofErr w:type="spellEnd"/>
+      <w:r>
+        <w:t xml:space="preserve"> übergeben. Dieser ändert sofort den Status und alle Klassen die beim </w:t>
+      </w:r>
+      <w:proofErr w:type="spellStart"/>
+      <w:r>
+        <w:t>Observer</w:t>
+      </w:r>
+      <w:proofErr w:type="spellEnd"/>
+      <w:r>
+        <w:t xml:space="preserve"> registriert sind werden über die Änderung benachrichtigt.</w:t>
+      </w:r>
+    </w:p>
+    <w:p/>
+    <w:p>
+      <w:r>
+        <w:t xml:space="preserve">Der </w:t>
+      </w:r>
+      <w:proofErr w:type="spellStart"/>
+      <w:r>
+        <w:t>Observer</w:t>
+      </w:r>
+      <w:proofErr w:type="spellEnd"/>
+      <w:r>
+        <w:t xml:space="preserve"> findet auch bei der Gestaltung von Grafischen Oberflächen Verwendung. </w:t>
+      </w:r>
+      <w:r>
+        <w:br/>
+        <w:t xml:space="preserve">Der </w:t>
+      </w:r>
+      <w:proofErr w:type="spellStart"/>
+      <w:r>
+        <w:t>ActionListener</w:t>
+      </w:r>
+      <w:proofErr w:type="spellEnd"/>
+      <w:r>
+        <w:t xml:space="preserve"> eines Buttons ist ebenfalls ein </w:t>
+      </w:r>
+      <w:proofErr w:type="spellStart"/>
+      <w:r>
+        <w:t>Observer</w:t>
+      </w:r>
+      <w:proofErr w:type="spellEnd"/>
+      <w:r>
+        <w:t>, welcher Statusänderungen an der GUI durchführt oder Funktionalität im Hintergrund startet.</w:t>
+      </w:r>
+    </w:p>
+    <w:p/>
+    <w:p>
+      <w:r>
+        <w:t>Das Observable Interface implementiert alle Kla</w:t>
+      </w:r>
+      <w:r>
+        <w:t xml:space="preserve">ssen die benötigt werden um sich bei dem </w:t>
+      </w:r>
+      <w:proofErr w:type="spellStart"/>
+      <w:r>
+        <w:t>Observer</w:t>
+      </w:r>
+      <w:proofErr w:type="spellEnd"/>
+      <w:r>
+        <w:t xml:space="preserve"> zu registrieren. </w:t>
+      </w:r>
+    </w:p>
+    <w:p>
+      <w:r>
+        <w:drawing>
+          <wp:inline distT="0" distB="0" distL="0" distR="0">
+            <wp:extent cx="5760720" cy="3040212"/>
+            <wp:effectExtent l="19050" t="0" r="0" b="0"/>
+            <wp:docPr id="6" name="Bild 3"/>
+            <wp:cNvGraphicFramePr>
+              <a:graphicFrameLocks xmlns:a="http://schemas.openxmlformats.org/drawingml/2006/main" noChangeAspect="1"/>
+            </wp:cNvGraphicFramePr>
+            <a:graphic xmlns:a="http://schemas.openxmlformats.org/drawingml/2006/main">
+              <a:graphicData uri="http://schemas.openxmlformats.org/drawingml/2006/picture">
+                <pic:pic xmlns:pic="http://schemas.openxmlformats.org/drawingml/2006/picture">
+                  <pic:nvPicPr>
+                    <pic:cNvPr id="0" name="Picture 3"/>
+                    <pic:cNvPicPr>
+                      <a:picLocks noChangeAspect="1" noChangeArrowheads="1"/>
+                    </pic:cNvPicPr>
+                  </pic:nvPicPr>
+                  <pic:blipFill>
+                    <a:blip r:embed="rId13" cstate="print"/>
+                    <a:srcRect/>
+                    <a:stretch>
+                      <a:fillRect/>
+                    </a:stretch>
+                  </pic:blipFill>
+                  <pic:spPr bwMode="auto">
+                    <a:xfrm>
+                      <a:off x="0" y="0"/>
+                      <a:ext cx="5760720" cy="3040212"/>
+                    </a:xfrm>
+                    <a:prstGeom prst="rect">
+                      <a:avLst/>
+                    </a:prstGeom>
+                    <a:noFill/>
+                    <a:ln w="9525">
+                      <a:noFill/>
+                      <a:miter lim="800000"/>
+                      <a:headEnd/>
+                      <a:tailEnd/>
+                    </a:ln>
+                  </pic:spPr>
+                </pic:pic>
+              </a:graphicData>
+            </a:graphic>
+          </wp:inline>
+        </w:drawing>
+      </w:r>
+    </w:p>
+    <w:p>
+      <w:pPr>
+        <w:rPr>
+          <w:sz w:val="24"/>
+          <w:szCs w:val="24"/>
+        </w:rPr>
+      </w:pPr>
+    </w:p>
+    <w:p>
+      <w:pPr>
+        <w:pStyle w:val="berschrift3"/>
+      </w:pPr>
+      <w:bookmarkStart w:id="20" w:name="_Toc347853018"/>
+      <w:bookmarkStart w:id="21" w:name="_Toc367633928"/>
+      <w:r>
+        <w:t>Neue Designprinzipien:</w:t>
+      </w:r>
+      <w:bookmarkEnd w:id="20"/>
+      <w:bookmarkEnd w:id="21"/>
+      <w:r>
+        <w:br/>
+      </w:r>
+    </w:p>
+    <w:p>
+      <w:pPr>
+        <w:pStyle w:val="Listenabsatz"/>
+        <w:numPr>
+          <w:ilvl w:val="0"/>
+          <w:numId w:val="1"/>
+        </w:numPr>
+      </w:pPr>
+      <w:r>
+        <w:t>Lose Kopplung zwischen Objekten die miteinander kommunizieren.</w:t>
+      </w:r>
+    </w:p>
+    <w:p/>
     <w:p>
       <w:pPr>
         <w:pStyle w:val="berschrift2"/>
       </w:pPr>
-      <w:bookmarkStart w:id="10" w:name="_Toc367632253"/>
+      <w:bookmarkStart w:id="22" w:name="_Toc367633929"/>
       <w:proofErr w:type="spellStart"/>
       <w:r>
-        <w:t>AbstractFactory</w:t>
+        <w:t>Iterator</w:t>
       </w:r>
       <w:proofErr w:type="spellEnd"/>
       <w:r>
         <w:t xml:space="preserve"> Pattern</w:t>
       </w:r>
-      <w:bookmarkEnd w:id="10"/>
+      <w:bookmarkEnd w:id="22"/>
     </w:p>
     <w:p>
       <w:pPr>
         <w:pStyle w:val="berschrift2"/>
       </w:pPr>
-      <w:bookmarkStart w:id="11" w:name="_Toc367632254"/>
-      <w:proofErr w:type="spellStart"/>
-      <w:r>
-        <w:t>Observer</w:t>
-      </w:r>
-      <w:proofErr w:type="spellEnd"/>
-      <w:r>
-        <w:t xml:space="preserve"> Pattern</w:t>
-      </w:r>
-      <w:bookmarkEnd w:id="11"/>
-    </w:p>
-    <w:p>
-      <w:pPr>
-        <w:pStyle w:val="berschrift2"/>
-      </w:pPr>
-      <w:bookmarkStart w:id="12" w:name="_Toc367632255"/>
-      <w:proofErr w:type="spellStart"/>
-      <w:r>
-        <w:t>Iterator</w:t>
-      </w:r>
-      <w:proofErr w:type="spellEnd"/>
-      <w:r>
-        <w:t xml:space="preserve"> Pattern</w:t>
-      </w:r>
-      <w:bookmarkEnd w:id="12"/>
-    </w:p>
-    <w:p>
-      <w:pPr>
-        <w:pStyle w:val="berschrift2"/>
-      </w:pPr>
-      <w:bookmarkStart w:id="13" w:name="_Toc367632256"/>
+      <w:bookmarkStart w:id="23" w:name="_Toc367633930"/>
       <w:r>
         <w:t>Adapter Pattern</w:t>
       </w:r>
-      <w:bookmarkEnd w:id="13"/>
+      <w:bookmarkEnd w:id="23"/>
     </w:p>
     <w:p/>
     <w:p>
@@ -1693,8 +4286,8 @@
       </w:pPr>
     </w:p>
     <w:sectPr>
-      <w:headerReference w:type="default" r:id="rId10"/>
-      <w:footerReference w:type="default" r:id="rId11"/>
+      <w:headerReference w:type="default" r:id="rId14"/>
+      <w:footerReference w:type="default" r:id="rId15"/>
       <w:pgSz w:w="11906" w:h="16838"/>
       <w:pgMar w:top="1417" w:right="1417" w:bottom="1134" w:left="1417" w:header="708" w:footer="708" w:gutter="0"/>
       <w:cols w:space="708"/>
@@ -1751,7 +4344,7 @@
             <w:rPr>
               <w:noProof/>
             </w:rPr>
-            <w:t>3</w:t>
+            <w:t>8</w:t>
           </w:r>
         </w:fldSimple>
       </w:p>
@@ -1820,6 +4413,127 @@
     <w:proofErr w:type="spellEnd"/>
   </w:p>
 </w:hdr>
+</file>
+
+<file path=word/numbering.xml><?xml version="1.0" encoding="utf-8"?>
+<w:numbering xmlns:ve="http://schemas.openxmlformats.org/markup-compatibility/2006" xmlns:o="urn:schemas-microsoft-com:office:office" xmlns:r="http://schemas.openxmlformats.org/officeDocument/2006/relationships" xmlns:m="http://schemas.openxmlformats.org/officeDocument/2006/math" xmlns:v="urn:schemas-microsoft-com:vml" xmlns:wp="http://schemas.openxmlformats.org/drawingml/2006/wordprocessingDrawing" xmlns:w10="urn:schemas-microsoft-com:office:word" xmlns:w="http://schemas.openxmlformats.org/wordprocessingml/2006/main" xmlns:wne="http://schemas.microsoft.com/office/word/2006/wordml">
+  <w:abstractNum w:abstractNumId="0">
+    <w:nsid w:val="64F378F8"/>
+    <w:multiLevelType w:val="hybridMultilevel"/>
+    <w:tmpl w:val="CD3020C8"/>
+    <w:lvl w:ilvl="0" w:tplc="0C070001">
+      <w:start w:val="1"/>
+      <w:numFmt w:val="bullet"/>
+      <w:lvlText w:val=""/>
+      <w:lvlJc w:val="left"/>
+      <w:pPr>
+        <w:ind w:left="720" w:hanging="360"/>
+      </w:pPr>
+      <w:rPr>
+        <w:rFonts w:ascii="Symbol" w:hAnsi="Symbol" w:hint="default"/>
+      </w:rPr>
+    </w:lvl>
+    <w:lvl w:ilvl="1" w:tplc="0C070003" w:tentative="1">
+      <w:start w:val="1"/>
+      <w:numFmt w:val="bullet"/>
+      <w:lvlText w:val="o"/>
+      <w:lvlJc w:val="left"/>
+      <w:pPr>
+        <w:ind w:left="1440" w:hanging="360"/>
+      </w:pPr>
+      <w:rPr>
+        <w:rFonts w:ascii="Courier New" w:hAnsi="Courier New" w:cs="Courier New" w:hint="default"/>
+      </w:rPr>
+    </w:lvl>
+    <w:lvl w:ilvl="2" w:tplc="0C070005" w:tentative="1">
+      <w:start w:val="1"/>
+      <w:numFmt w:val="bullet"/>
+      <w:lvlText w:val=""/>
+      <w:lvlJc w:val="left"/>
+      <w:pPr>
+        <w:ind w:left="2160" w:hanging="360"/>
+      </w:pPr>
+      <w:rPr>
+        <w:rFonts w:ascii="Wingdings" w:hAnsi="Wingdings" w:hint="default"/>
+      </w:rPr>
+    </w:lvl>
+    <w:lvl w:ilvl="3" w:tplc="0C070001" w:tentative="1">
+      <w:start w:val="1"/>
+      <w:numFmt w:val="bullet"/>
+      <w:lvlText w:val=""/>
+      <w:lvlJc w:val="left"/>
+      <w:pPr>
+        <w:ind w:left="2880" w:hanging="360"/>
+      </w:pPr>
+      <w:rPr>
+        <w:rFonts w:ascii="Symbol" w:hAnsi="Symbol" w:hint="default"/>
+      </w:rPr>
+    </w:lvl>
+    <w:lvl w:ilvl="4" w:tplc="0C070003" w:tentative="1">
+      <w:start w:val="1"/>
+      <w:numFmt w:val="bullet"/>
+      <w:lvlText w:val="o"/>
+      <w:lvlJc w:val="left"/>
+      <w:pPr>
+        <w:ind w:left="3600" w:hanging="360"/>
+      </w:pPr>
+      <w:rPr>
+        <w:rFonts w:ascii="Courier New" w:hAnsi="Courier New" w:cs="Courier New" w:hint="default"/>
+      </w:rPr>
+    </w:lvl>
+    <w:lvl w:ilvl="5" w:tplc="0C070005" w:tentative="1">
+      <w:start w:val="1"/>
+      <w:numFmt w:val="bullet"/>
+      <w:lvlText w:val=""/>
+      <w:lvlJc w:val="left"/>
+      <w:pPr>
+        <w:ind w:left="4320" w:hanging="360"/>
+      </w:pPr>
+      <w:rPr>
+        <w:rFonts w:ascii="Wingdings" w:hAnsi="Wingdings" w:hint="default"/>
+      </w:rPr>
+    </w:lvl>
+    <w:lvl w:ilvl="6" w:tplc="0C070001" w:tentative="1">
+      <w:start w:val="1"/>
+      <w:numFmt w:val="bullet"/>
+      <w:lvlText w:val=""/>
+      <w:lvlJc w:val="left"/>
+      <w:pPr>
+        <w:ind w:left="5040" w:hanging="360"/>
+      </w:pPr>
+      <w:rPr>
+        <w:rFonts w:ascii="Symbol" w:hAnsi="Symbol" w:hint="default"/>
+      </w:rPr>
+    </w:lvl>
+    <w:lvl w:ilvl="7" w:tplc="0C070003" w:tentative="1">
+      <w:start w:val="1"/>
+      <w:numFmt w:val="bullet"/>
+      <w:lvlText w:val="o"/>
+      <w:lvlJc w:val="left"/>
+      <w:pPr>
+        <w:ind w:left="5760" w:hanging="360"/>
+      </w:pPr>
+      <w:rPr>
+        <w:rFonts w:ascii="Courier New" w:hAnsi="Courier New" w:cs="Courier New" w:hint="default"/>
+      </w:rPr>
+    </w:lvl>
+    <w:lvl w:ilvl="8" w:tplc="0C070005" w:tentative="1">
+      <w:start w:val="1"/>
+      <w:numFmt w:val="bullet"/>
+      <w:lvlText w:val=""/>
+      <w:lvlJc w:val="left"/>
+      <w:pPr>
+        <w:ind w:left="6480" w:hanging="360"/>
+      </w:pPr>
+      <w:rPr>
+        <w:rFonts w:ascii="Wingdings" w:hAnsi="Wingdings" w:hint="default"/>
+      </w:rPr>
+    </w:lvl>
+  </w:abstractNum>
+  <w:num w:numId="1">
+    <w:abstractNumId w:val="0"/>
+  </w:num>
+</w:numbering>
 </file>
 
 <file path=word/styles.xml><?xml version="1.0" encoding="utf-8"?>
@@ -2028,6 +4742,52 @@
       <w:color w:val="4F81BD" w:themeColor="accent1"/>
       <w:sz w:val="26"/>
       <w:szCs w:val="26"/>
+    </w:rPr>
+  </w:style>
+  <w:style w:type="paragraph" w:styleId="berschrift3">
+    <w:name w:val="heading 3"/>
+    <w:basedOn w:val="Standard"/>
+    <w:next w:val="Standard"/>
+    <w:link w:val="berschrift3Zchn"/>
+    <w:uiPriority w:val="9"/>
+    <w:unhideWhenUsed/>
+    <w:qFormat/>
+    <w:rsid w:val="00210015"/>
+    <w:pPr>
+      <w:keepNext/>
+      <w:keepLines/>
+      <w:spacing w:before="200" w:after="0"/>
+      <w:outlineLvl w:val="2"/>
+    </w:pPr>
+    <w:rPr>
+      <w:rFonts w:asciiTheme="majorHAnsi" w:eastAsiaTheme="majorEastAsia" w:hAnsiTheme="majorHAnsi" w:cstheme="majorBidi"/>
+      <w:b/>
+      <w:bCs/>
+      <w:color w:val="4F81BD" w:themeColor="accent1"/>
+    </w:rPr>
+  </w:style>
+  <w:style w:type="paragraph" w:styleId="berschrift4">
+    <w:name w:val="heading 4"/>
+    <w:basedOn w:val="Standard"/>
+    <w:next w:val="Standard"/>
+    <w:link w:val="berschrift4Zchn"/>
+    <w:uiPriority w:val="9"/>
+    <w:unhideWhenUsed/>
+    <w:qFormat/>
+    <w:rsid w:val="00210015"/>
+    <w:pPr>
+      <w:keepNext/>
+      <w:keepLines/>
+      <w:spacing w:before="200" w:after="0"/>
+      <w:outlineLvl w:val="3"/>
+    </w:pPr>
+    <w:rPr>
+      <w:rFonts w:asciiTheme="majorHAnsi" w:eastAsiaTheme="majorEastAsia" w:hAnsiTheme="majorHAnsi" w:cstheme="majorBidi"/>
+      <w:b/>
+      <w:bCs/>
+      <w:i/>
+      <w:iCs/>
+      <w:color w:val="4F81BD" w:themeColor="accent1"/>
     </w:rPr>
   </w:style>
   <w:style w:type="character" w:default="1" w:styleId="Absatz-Standardschriftart">
@@ -2280,6 +5040,100 @@
     <w:uiPriority w:val="99"/>
     <w:rsid w:val="003402A6"/>
   </w:style>
+  <w:style w:type="table" w:styleId="Tabellengitternetz">
+    <w:name w:val="Table Grid"/>
+    <w:basedOn w:val="NormaleTabelle"/>
+    <w:uiPriority w:val="59"/>
+    <w:rsid w:val="00E428C7"/>
+    <w:pPr>
+      <w:spacing w:after="0" w:line="240" w:lineRule="auto"/>
+    </w:pPr>
+    <w:tblPr>
+      <w:tblInd w:w="0" w:type="dxa"/>
+      <w:tblBorders>
+        <w:top w:val="single" w:sz="4" w:space="0" w:color="auto"/>
+        <w:left w:val="single" w:sz="4" w:space="0" w:color="auto"/>
+        <w:bottom w:val="single" w:sz="4" w:space="0" w:color="auto"/>
+        <w:right w:val="single" w:sz="4" w:space="0" w:color="auto"/>
+        <w:insideH w:val="single" w:sz="4" w:space="0" w:color="auto"/>
+        <w:insideV w:val="single" w:sz="4" w:space="0" w:color="auto"/>
+      </w:tblBorders>
+      <w:tblCellMar>
+        <w:top w:w="0" w:type="dxa"/>
+        <w:left w:w="108" w:type="dxa"/>
+        <w:bottom w:w="0" w:type="dxa"/>
+        <w:right w:w="108" w:type="dxa"/>
+      </w:tblCellMar>
+    </w:tblPr>
+  </w:style>
+  <w:style w:type="paragraph" w:customStyle="1" w:styleId="Default">
+    <w:name w:val="Default"/>
+    <w:rsid w:val="00C7417B"/>
+    <w:pPr>
+      <w:autoSpaceDE w:val="0"/>
+      <w:autoSpaceDN w:val="0"/>
+      <w:adjustRightInd w:val="0"/>
+      <w:spacing w:after="0" w:line="240" w:lineRule="auto"/>
+    </w:pPr>
+    <w:rPr>
+      <w:rFonts w:ascii="Calibri" w:hAnsi="Calibri" w:cs="Calibri"/>
+      <w:color w:val="000000"/>
+      <w:sz w:val="24"/>
+      <w:szCs w:val="24"/>
+    </w:rPr>
+  </w:style>
+  <w:style w:type="character" w:customStyle="1" w:styleId="berschrift3Zchn">
+    <w:name w:val="Überschrift 3 Zchn"/>
+    <w:basedOn w:val="Absatz-Standardschriftart"/>
+    <w:link w:val="berschrift3"/>
+    <w:uiPriority w:val="9"/>
+    <w:rsid w:val="00210015"/>
+    <w:rPr>
+      <w:rFonts w:asciiTheme="majorHAnsi" w:eastAsiaTheme="majorEastAsia" w:hAnsiTheme="majorHAnsi" w:cstheme="majorBidi"/>
+      <w:b/>
+      <w:bCs/>
+      <w:color w:val="4F81BD" w:themeColor="accent1"/>
+    </w:rPr>
+  </w:style>
+  <w:style w:type="paragraph" w:styleId="Listenabsatz">
+    <w:name w:val="List Paragraph"/>
+    <w:basedOn w:val="Standard"/>
+    <w:uiPriority w:val="34"/>
+    <w:qFormat/>
+    <w:rsid w:val="00210015"/>
+    <w:pPr>
+      <w:ind w:left="720"/>
+      <w:contextualSpacing/>
+    </w:pPr>
+  </w:style>
+  <w:style w:type="character" w:customStyle="1" w:styleId="berschrift4Zchn">
+    <w:name w:val="Überschrift 4 Zchn"/>
+    <w:basedOn w:val="Absatz-Standardschriftart"/>
+    <w:link w:val="berschrift4"/>
+    <w:uiPriority w:val="9"/>
+    <w:rsid w:val="00210015"/>
+    <w:rPr>
+      <w:rFonts w:asciiTheme="majorHAnsi" w:eastAsiaTheme="majorEastAsia" w:hAnsiTheme="majorHAnsi" w:cstheme="majorBidi"/>
+      <w:b/>
+      <w:bCs/>
+      <w:i/>
+      <w:iCs/>
+      <w:color w:val="4F81BD" w:themeColor="accent1"/>
+    </w:rPr>
+  </w:style>
+  <w:style w:type="paragraph" w:styleId="Verzeichnis3">
+    <w:name w:val="toc 3"/>
+    <w:basedOn w:val="Standard"/>
+    <w:next w:val="Standard"/>
+    <w:autoRedefine/>
+    <w:uiPriority w:val="39"/>
+    <w:unhideWhenUsed/>
+    <w:rsid w:val="009A3FCE"/>
+    <w:pPr>
+      <w:spacing w:after="100"/>
+      <w:ind w:left="440"/>
+    </w:pPr>
+  </w:style>
 </w:styles>
 </file>
 
@@ -2478,12 +5332,12 @@
 
 <file path=word/glossary/fontTable.xml><?xml version="1.0" encoding="utf-8"?>
 <w:fonts xmlns:r="http://schemas.openxmlformats.org/officeDocument/2006/relationships" xmlns:w="http://schemas.openxmlformats.org/wordprocessingml/2006/main">
-  <w:font w:name="Calibri">
-    <w:panose1 w:val="020F0502020204030204"/>
-    <w:charset w:val="00"/>
-    <w:family w:val="swiss"/>
+  <w:font w:name="Symbol">
+    <w:panose1 w:val="05050102010706020507"/>
+    <w:charset w:val="02"/>
+    <w:family w:val="roman"/>
     <w:pitch w:val="variable"/>
-    <w:sig w:usb0="E10002FF" w:usb1="4000ACFF" w:usb2="00000009" w:usb3="00000000" w:csb0="0000019F" w:csb1="00000000"/>
+    <w:sig w:usb0="00000000" w:usb1="10000000" w:usb2="00000000" w:usb3="00000000" w:csb0="80000000" w:csb1="00000000"/>
   </w:font>
   <w:font w:name="Times New Roman">
     <w:panose1 w:val="02020603050405020304"/>
@@ -2492,7 +5346,30 @@
     <w:pitch w:val="variable"/>
     <w:sig w:usb0="E0002AFF" w:usb1="C0007841" w:usb2="00000009" w:usb3="00000000" w:csb0="000001FF" w:csb1="00000000"/>
   </w:font>
+  <w:font w:name="Courier New">
+    <w:panose1 w:val="02070309020205020404"/>
+    <w:charset w:val="00"/>
+    <w:family w:val="modern"/>
+    <w:pitch w:val="fixed"/>
+    <w:sig w:usb0="E0002AFF" w:usb1="C0007843" w:usb2="00000009" w:usb3="00000000" w:csb0="000001FF" w:csb1="00000000"/>
+  </w:font>
+  <w:font w:name="Wingdings">
+    <w:panose1 w:val="05000000000000000000"/>
+    <w:charset w:val="02"/>
+    <w:family w:val="auto"/>
+    <w:pitch w:val="variable"/>
+    <w:sig w:usb0="00000000" w:usb1="10000000" w:usb2="00000000" w:usb3="00000000" w:csb0="80000000" w:csb1="00000000"/>
+  </w:font>
+  <w:font w:name="Calibri">
+    <w:altName w:val="Calibri"/>
+    <w:panose1 w:val="020F0502020204030204"/>
+    <w:charset w:val="00"/>
+    <w:family w:val="swiss"/>
+    <w:pitch w:val="variable"/>
+    <w:sig w:usb0="E10002FF" w:usb1="4000ACFF" w:usb2="00000009" w:usb3="00000000" w:csb0="0000019F" w:csb1="00000000"/>
+  </w:font>
   <w:font w:name="Cambria">
+    <w:altName w:val="Cambria"/>
     <w:panose1 w:val="02040503050406030204"/>
     <w:charset w:val="00"/>
     <w:family w:val="roman"/>
@@ -2521,7 +5398,7 @@
   <w:rsids>
     <w:rsidRoot w:val="006130E4"/>
     <w:rsid w:val="006130E4"/>
-    <w:rsid w:val="00D46C60"/>
+    <w:rsid w:val="00CA5FBA"/>
   </w:rsids>
   <m:mathPr>
     <m:mathFont m:val="Cambria Math"/>
@@ -3087,7 +5964,7 @@
 </file>
 
 <file path=customXml/itemProps2.xml><?xml version="1.0" encoding="utf-8"?>
-<ds:datastoreItem xmlns:ds="http://schemas.openxmlformats.org/officeDocument/2006/customXml" ds:itemID="{CFCBAC66-6E37-439B-A639-C765D184CEFF}">
+<ds:datastoreItem xmlns:ds="http://schemas.openxmlformats.org/officeDocument/2006/customXml" ds:itemID="{FB8C7BF5-51BF-4646-BF6C-93B286EC8368}">
   <ds:schemaRefs>
     <ds:schemaRef ds:uri="http://schemas.openxmlformats.org/officeDocument/2006/bibliography"/>
   </ds:schemaRefs>

</xml_diff>

<commit_message>
work on the protocol started with the documentation of code
</commit_message>
<xml_diff>
--- a/Protokoll/Quakoligie_Protokoll_Aly_Muehl.docx
+++ b/Protokoll/Quakoligie_Protokoll_Aly_Muehl.docx
@@ -2631,7 +2631,11 @@
           <w:tcPr>
             <w:tcW w:w="3071" w:type="dxa"/>
           </w:tcPr>
-          <w:p/>
+          <w:p>
+            <w:r>
+              <w:t>2h</w:t>
+            </w:r>
+          </w:p>
         </w:tc>
       </w:tr>
       <w:tr>
@@ -2687,7 +2691,11 @@
           <w:tcPr>
             <w:tcW w:w="3071" w:type="dxa"/>
           </w:tcPr>
-          <w:p/>
+          <w:p>
+            <w:r>
+              <w:t>30 min</w:t>
+            </w:r>
+          </w:p>
         </w:tc>
       </w:tr>
       <w:tr>
@@ -2865,6 +2873,9 @@
         <w:t xml:space="preserve"> Pattern</w:t>
       </w:r>
       <w:bookmarkEnd w:id="10"/>
+      <w:r>
+        <w:t>[1]</w:t>
+      </w:r>
     </w:p>
     <w:p>
       <w:pPr>
@@ -2966,6 +2977,14 @@
           <w:szCs w:val="24"/>
         </w:rPr>
         <w:t>Dies verringert den Wartungsaufwand sehr, denn mögliche Änderungen betreffen nicht mehr alle Klassen des Programms.</w:t>
+      </w:r>
+    </w:p>
+    <w:p>
+      <w:pPr>
+        <w:pStyle w:val="berschrift3"/>
+      </w:pPr>
+      <w:r>
+        <w:t>UML:</w:t>
       </w:r>
     </w:p>
     <w:p>
@@ -3069,42 +3088,6 @@
     </w:p>
     <w:p>
       <w:pPr>
-        <w:pStyle w:val="Default"/>
-        <w:rPr>
-          <w:rFonts w:ascii="Cambria" w:hAnsi="Cambria" w:cs="Cambria"/>
-          <w:color w:val="4F81BC"/>
-        </w:rPr>
-      </w:pPr>
-      <w:r>
-        <w:rPr>
-          <w:rFonts w:ascii="Cambria" w:hAnsi="Cambria" w:cs="Cambria"/>
-          <w:b/>
-          <w:bCs/>
-          <w:color w:val="4F81BC"/>
-        </w:rPr>
-        <w:t xml:space="preserve">Neue </w:t>
-      </w:r>
-      <w:r>
-        <w:rPr>
-          <w:rFonts w:ascii="Cambria" w:hAnsi="Cambria" w:cs="Cambria"/>
-          <w:b/>
-          <w:bCs/>
-          <w:color w:val="4F81BC"/>
-        </w:rPr>
-        <w:t>Designp</w:t>
-      </w:r>
-      <w:r>
-        <w:rPr>
-          <w:rFonts w:ascii="Cambria" w:hAnsi="Cambria" w:cs="Cambria"/>
-          <w:b/>
-          <w:bCs/>
-          <w:color w:val="4F81BC"/>
-        </w:rPr>
-        <w:t xml:space="preserve">rinzipien: </w:t>
-      </w:r>
-    </w:p>
-    <w:p>
-      <w:pPr>
         <w:rPr>
           <w:sz w:val="24"/>
           <w:szCs w:val="24"/>
@@ -3137,50 +3120,236 @@
     <w:p>
       <w:pPr>
         <w:pStyle w:val="berschrift2"/>
-        <w:rPr>
-          <w:lang w:val="en-US"/>
-        </w:rPr>
       </w:pPr>
       <w:bookmarkStart w:id="11" w:name="_Toc367633920"/>
       <w:r>
-        <w:rPr>
-          <w:lang w:val="en-US"/>
-        </w:rPr>
         <w:t>Composite Pattern</w:t>
       </w:r>
       <w:bookmarkEnd w:id="11"/>
-    </w:p>
+      <w:r>
+        <w:t>[2]</w:t>
+      </w:r>
+    </w:p>
+    <w:p>
+      <w:r>
+        <w:t xml:space="preserve">Das </w:t>
+      </w:r>
+      <w:r>
+        <w:rPr>
+          <w:rStyle w:val="Fett"/>
+          <w:b w:val="0"/>
+        </w:rPr>
+        <w:t>Kompositum-Entwurfsmuster</w:t>
+      </w:r>
+      <w:r>
+        <w:t xml:space="preserve"> (engl. Composite-Pattern) zählt zu der Klasse der Strukturmuster (</w:t>
+      </w:r>
+      <w:proofErr w:type="spellStart"/>
+      <w:r>
+        <w:t>Structural</w:t>
+      </w:r>
+      <w:proofErr w:type="spellEnd"/>
+      <w:r>
+        <w:t xml:space="preserve"> Patterns). Der Grundgedanke dieses Musters besteht darin, aus einer Grundmenge von primitiven Objekten, mittels geschickter Kombination und Verkettung, komplexe Strukturen zu erstellen. Dabei wird versucht, Objekte zu Baumstrukturen zusammenzufügen, um sogenannte Teil-Ganzes-Hierarchien darzustellen. Dabei geht man im Allgemeinen von einer abstrakten Oberklasse - der Komponente - aus, welche dem Klienten eine einheitliche Schnittstelle mit vordefinierten Methoden zur Verfügung stellt. Diese Methoden werden später an die Subklassen, nämlich die Konkreten Komponenten und die Kompositionen weiter vererbet. Dies ermöglicht dem Klienten, sowohl einzelne Objekte, als auch deren Kompositionen einheitlich zu behandeln. Das Kompositionsmuster gehört außerdem zu den sogenannten </w:t>
+      </w:r>
+      <w:proofErr w:type="spellStart"/>
+      <w:r>
+        <w:rPr>
+          <w:rStyle w:val="wikiword"/>
+        </w:rPr>
+        <w:t>GoF</w:t>
+      </w:r>
+      <w:proofErr w:type="spellEnd"/>
+      <w:r>
+        <w:t xml:space="preserve">- (Gang </w:t>
+      </w:r>
+      <w:proofErr w:type="spellStart"/>
+      <w:r>
+        <w:t>of</w:t>
+      </w:r>
+      <w:proofErr w:type="spellEnd"/>
+      <w:r>
+        <w:t xml:space="preserve"> </w:t>
+      </w:r>
+      <w:proofErr w:type="spellStart"/>
+      <w:r>
+        <w:t>Four</w:t>
+      </w:r>
+      <w:proofErr w:type="spellEnd"/>
+      <w:r>
+        <w:t>) Mustern.</w:t>
+      </w:r>
+    </w:p>
+    <w:p>
+      <w:pPr>
+        <w:pStyle w:val="berschrift3"/>
+      </w:pPr>
+      <w:bookmarkStart w:id="12" w:name="_Toc367633921"/>
+      <w:r>
+        <w:lastRenderedPageBreak/>
+        <w:t>Anwendung</w:t>
+      </w:r>
+    </w:p>
+    <w:p>
+      <w:pPr>
+        <w:numPr>
+          <w:ilvl w:val="0"/>
+          <w:numId w:val="2"/>
+        </w:numPr>
+        <w:spacing w:before="100" w:beforeAutospacing="1" w:after="100" w:afterAutospacing="1" w:line="240" w:lineRule="auto"/>
+        <w:ind w:left="1440"/>
+      </w:pPr>
+      <w:r>
+        <w:t xml:space="preserve">Implementierung von Teil-Ganzes-Hierarchien </w:t>
+      </w:r>
+    </w:p>
+    <w:p>
+      <w:pPr>
+        <w:numPr>
+          <w:ilvl w:val="0"/>
+          <w:numId w:val="2"/>
+        </w:numPr>
+        <w:spacing w:before="100" w:beforeAutospacing="1" w:after="100" w:afterAutospacing="1" w:line="240" w:lineRule="auto"/>
+        <w:ind w:left="1440"/>
+      </w:pPr>
+      <w:r>
+        <w:t xml:space="preserve">Wenn der Klient Objekte einheitlich behandeln soll, unabhängig ob er einzelne oder zusammengesetzte Objekte benutzt </w:t>
+      </w:r>
+    </w:p>
+    <w:p>
+      <w:pPr>
+        <w:pStyle w:val="berschrift3"/>
+      </w:pPr>
+      <w:r>
+        <w:t>Konkrete Beispiele für die Umsetzung dieses Musters</w:t>
+      </w:r>
+    </w:p>
+    <w:p>
+      <w:pPr>
+        <w:numPr>
+          <w:ilvl w:val="0"/>
+          <w:numId w:val="3"/>
+        </w:numPr>
+        <w:spacing w:before="100" w:beforeAutospacing="1" w:after="100" w:afterAutospacing="1" w:line="240" w:lineRule="auto"/>
+        <w:ind w:left="1440"/>
+      </w:pPr>
+      <w:r>
+        <w:t xml:space="preserve">hierarchische Dateisysteme, speziell in Dateimanagern oder bei </w:t>
+      </w:r>
+      <w:proofErr w:type="spellStart"/>
+      <w:r>
+        <w:t>Filebrowsern</w:t>
+      </w:r>
+      <w:proofErr w:type="spellEnd"/>
+      <w:r>
+        <w:t xml:space="preserve"> als Dateien und Verzeichnisse </w:t>
+      </w:r>
+    </w:p>
+    <w:p>
+      <w:pPr>
+        <w:numPr>
+          <w:ilvl w:val="0"/>
+          <w:numId w:val="3"/>
+        </w:numPr>
+        <w:spacing w:before="100" w:beforeAutospacing="1" w:after="100" w:afterAutospacing="1" w:line="240" w:lineRule="auto"/>
+        <w:ind w:left="1440"/>
+      </w:pPr>
+      <w:r>
+        <w:t xml:space="preserve">das in Java verwendete Abstract </w:t>
+      </w:r>
+      <w:proofErr w:type="spellStart"/>
+      <w:r>
+        <w:t>Window</w:t>
+      </w:r>
+      <w:proofErr w:type="spellEnd"/>
+      <w:r>
+        <w:t xml:space="preserve"> </w:t>
+      </w:r>
+      <w:proofErr w:type="spellStart"/>
+      <w:r>
+        <w:t>Toolkit</w:t>
+      </w:r>
+      <w:proofErr w:type="spellEnd"/>
+      <w:r>
+        <w:t xml:space="preserve"> (AWT), welches die Möglichkeit bietet, durch Zusammensetzung einfacher Klassen, d.h. durch die Komposition einzelner Grafikelemente, eine komplette Oberfläche zu schaffen </w:t>
+      </w:r>
+    </w:p>
+    <w:p>
+      <w:pPr>
+        <w:pStyle w:val="berschrift3"/>
+      </w:pPr>
+      <w:r>
+        <w:t>UML:</w:t>
+      </w:r>
+    </w:p>
+    <w:p>
+      <w:pPr>
+        <w:rPr>
+          <w:noProof/>
+          <w:lang w:eastAsia="de-AT"/>
+        </w:rPr>
+      </w:pPr>
+    </w:p>
+    <w:p>
+      <w:r>
+        <w:rPr>
+          <w:noProof/>
+          <w:lang w:eastAsia="de-AT"/>
+        </w:rPr>
+        <w:drawing>
+          <wp:inline distT="0" distB="0" distL="0" distR="0">
+            <wp:extent cx="5760720" cy="3051175"/>
+            <wp:effectExtent l="19050" t="0" r="0" b="0"/>
+            <wp:docPr id="12" name="Grafik 11" descr="compositepattern.png"/>
+            <wp:cNvGraphicFramePr>
+              <a:graphicFrameLocks xmlns:a="http://schemas.openxmlformats.org/drawingml/2006/main" noChangeAspect="1"/>
+            </wp:cNvGraphicFramePr>
+            <a:graphic xmlns:a="http://schemas.openxmlformats.org/drawingml/2006/main">
+              <a:graphicData uri="http://schemas.openxmlformats.org/drawingml/2006/picture">
+                <pic:pic xmlns:pic="http://schemas.openxmlformats.org/drawingml/2006/picture">
+                  <pic:nvPicPr>
+                    <pic:cNvPr id="0" name="compositepattern.png"/>
+                    <pic:cNvPicPr/>
+                  </pic:nvPicPr>
+                  <pic:blipFill>
+                    <a:blip r:embed="rId12" cstate="print"/>
+                    <a:stretch>
+                      <a:fillRect/>
+                    </a:stretch>
+                  </pic:blipFill>
+                  <pic:spPr>
+                    <a:xfrm>
+                      <a:off x="0" y="0"/>
+                      <a:ext cx="5760720" cy="3051175"/>
+                    </a:xfrm>
+                    <a:prstGeom prst="rect">
+                      <a:avLst/>
+                    </a:prstGeom>
+                  </pic:spPr>
+                </pic:pic>
+              </a:graphicData>
+            </a:graphic>
+          </wp:inline>
+        </w:drawing>
+      </w:r>
+    </w:p>
+    <w:p/>
     <w:p>
       <w:pPr>
         <w:pStyle w:val="berschrift2"/>
-        <w:rPr>
-          <w:lang w:val="en-US"/>
-        </w:rPr>
-      </w:pPr>
-    </w:p>
-    <w:p>
-      <w:pPr>
-        <w:pStyle w:val="berschrift2"/>
-        <w:rPr>
-          <w:lang w:val="en-US"/>
-        </w:rPr>
-      </w:pPr>
-      <w:bookmarkStart w:id="12" w:name="_Toc367633921"/>
-      <w:r>
-        <w:rPr>
-          <w:lang w:val="en-US"/>
-        </w:rPr>
+      </w:pPr>
+      <w:r>
         <w:t>Factory Pattern</w:t>
       </w:r>
       <w:bookmarkEnd w:id="12"/>
-    </w:p>
-    <w:p>
-      <w:pPr>
-        <w:rPr>
-          <w:lang w:val="en-US"/>
-        </w:rPr>
-      </w:pPr>
-    </w:p>
+      <w:r>
+        <w:t>[3</w:t>
+      </w:r>
+      <w:r>
+        <w:t>]</w:t>
+      </w:r>
+    </w:p>
+    <w:p/>
     <w:p>
       <w:pPr>
         <w:pStyle w:val="berschrift3"/>
@@ -3253,7 +3422,6 @@
           <w:rFonts w:ascii="Calibri" w:hAnsi="Calibri" w:cs="Calibri"/>
           <w:color w:val="000000"/>
         </w:rPr>
-        <w:lastRenderedPageBreak/>
         <w:t>durch aufrufen von '</w:t>
       </w:r>
       <w:proofErr w:type="spellStart"/>
@@ -3333,6 +3501,7 @@
       </w:pPr>
       <w:bookmarkStart w:id="14" w:name="_Toc367633923"/>
       <w:r>
+        <w:lastRenderedPageBreak/>
         <w:t>Simple Factory</w:t>
       </w:r>
       <w:bookmarkEnd w:id="14"/>
@@ -3636,6 +3805,14 @@
     <w:p>
       <w:r>
         <w:t>Klassendiagramm(ebenfalls aus dem Foliensatz übernommen)</w:t>
+      </w:r>
+    </w:p>
+    <w:p>
+      <w:pPr>
+        <w:pStyle w:val="berschrift3"/>
+      </w:pPr>
+      <w:r>
+        <w:t>UML:</w:t>
       </w:r>
     </w:p>
     <w:p>
@@ -3658,7 +3835,7 @@
                     </pic:cNvPicPr>
                   </pic:nvPicPr>
                   <pic:blipFill>
-                    <a:blip r:embed="rId12" cstate="print"/>
+                    <a:blip r:embed="rId13" cstate="print"/>
                     <a:srcRect/>
                     <a:stretch>
                       <a:fillRect/>
@@ -3715,7 +3892,6 @@
       <w:bookmarkStart w:id="16" w:name="_Toc347853025"/>
       <w:bookmarkStart w:id="17" w:name="_Toc367633925"/>
       <w:r>
-        <w:lastRenderedPageBreak/>
         <w:t>Neues Prinzip:</w:t>
       </w:r>
       <w:bookmarkEnd w:id="16"/>
@@ -3729,6 +3905,7 @@
     </w:p>
     <w:p>
       <w:r>
+        <w:lastRenderedPageBreak/>
         <w:t xml:space="preserve">Je höher eine Komponente im Programm steht desto weniger soll sie von den unteren Komponenten abhängen.  Hier soll man sich mehr auf Abstraktion stützen. </w:t>
       </w:r>
       <w:r>
@@ -3867,6 +4044,18 @@
         <w:t>Observer Pattern</w:t>
       </w:r>
       <w:bookmarkEnd w:id="19"/>
+      <w:r>
+        <w:rPr>
+          <w:lang w:val="en-US"/>
+        </w:rPr>
+        <w:t>[4</w:t>
+      </w:r>
+      <w:r>
+        <w:rPr>
+          <w:lang w:val="en-US"/>
+        </w:rPr>
+        <w:t>]</w:t>
+      </w:r>
     </w:p>
     <w:p>
       <w:pPr>
@@ -4090,7 +4279,6 @@
     </w:p>
     <w:p>
       <w:r>
-        <w:lastRenderedPageBreak/>
         <w:t xml:space="preserve">Sollte das Subjekt bereits beim </w:t>
       </w:r>
       <w:proofErr w:type="spellStart"/>
@@ -4167,6 +4355,14 @@
       <w:proofErr w:type="spellEnd"/>
       <w:r>
         <w:t xml:space="preserve"> zu registrieren. </w:t>
+      </w:r>
+    </w:p>
+    <w:p>
+      <w:pPr>
+        <w:pStyle w:val="berschrift3"/>
+      </w:pPr>
+      <w:r>
+        <w:t>UML</w:t>
       </w:r>
     </w:p>
     <w:p>
@@ -4189,7 +4385,7 @@
                     </pic:cNvPicPr>
                   </pic:nvPicPr>
                   <pic:blipFill>
-                    <a:blip r:embed="rId13" cstate="print"/>
+                    <a:blip r:embed="rId14" cstate="print"/>
                     <a:srcRect/>
                     <a:stretch>
                       <a:fillRect/>
@@ -4230,16 +4426,6 @@
       <w:pPr>
         <w:pStyle w:val="berschrift3"/>
       </w:pPr>
-      <w:bookmarkStart w:id="20" w:name="_Toc347853018"/>
-      <w:bookmarkStart w:id="21" w:name="_Toc367633928"/>
-      <w:r>
-        <w:t>Neue Designprinzipien:</w:t>
-      </w:r>
-      <w:bookmarkEnd w:id="20"/>
-      <w:bookmarkEnd w:id="21"/>
-      <w:r>
-        <w:br/>
-      </w:r>
     </w:p>
     <w:p>
       <w:pPr>
@@ -4258,7 +4444,7 @@
       <w:pPr>
         <w:pStyle w:val="berschrift2"/>
       </w:pPr>
-      <w:bookmarkStart w:id="22" w:name="_Toc367633929"/>
+      <w:bookmarkStart w:id="20" w:name="_Toc367633929"/>
       <w:proofErr w:type="spellStart"/>
       <w:r>
         <w:t>Iterator</w:t>
@@ -4267,27 +4453,530 @@
       <w:r>
         <w:t xml:space="preserve"> Pattern</w:t>
       </w:r>
-      <w:bookmarkEnd w:id="22"/>
-    </w:p>
+      <w:bookmarkEnd w:id="20"/>
+      <w:r>
+        <w:t>[</w:t>
+      </w:r>
+      <w:r>
+        <w:t>5</w:t>
+      </w:r>
+      <w:r>
+        <w:t>]</w:t>
+      </w:r>
+    </w:p>
+    <w:p>
+      <w:r>
+        <w:t xml:space="preserve">Als </w:t>
+      </w:r>
+      <w:proofErr w:type="spellStart"/>
+      <w:r>
+        <w:t>Iterator</w:t>
+      </w:r>
+      <w:proofErr w:type="spellEnd"/>
+      <w:r>
+        <w:t xml:space="preserve"> (auch als Cursor bekannt) bezeichnet man in der Softwareentwicklung ein spezielles </w:t>
+      </w:r>
+      <w:r>
+        <w:t>Entwurfsmuster</w:t>
+      </w:r>
+      <w:r>
+        <w:t>, welches zur Kategorie der Verhaltensmuster (</w:t>
+      </w:r>
+      <w:proofErr w:type="spellStart"/>
+      <w:r>
+        <w:t>Behavioural</w:t>
+      </w:r>
+      <w:proofErr w:type="spellEnd"/>
+      <w:r>
+        <w:t xml:space="preserve"> Patterns) gehört und von der "Gang </w:t>
+      </w:r>
+      <w:proofErr w:type="spellStart"/>
+      <w:r>
+        <w:t>of</w:t>
+      </w:r>
+      <w:proofErr w:type="spellEnd"/>
+      <w:r>
+        <w:t xml:space="preserve"> </w:t>
+      </w:r>
+      <w:proofErr w:type="spellStart"/>
+      <w:r>
+        <w:t>Four</w:t>
+      </w:r>
+      <w:proofErr w:type="spellEnd"/>
+      <w:r>
+        <w:t>" (</w:t>
+      </w:r>
+      <w:proofErr w:type="spellStart"/>
+      <w:r>
+        <w:rPr>
+          <w:rStyle w:val="wikiword"/>
+        </w:rPr>
+        <w:t>GoF</w:t>
+      </w:r>
+      <w:proofErr w:type="spellEnd"/>
+      <w:r>
+        <w:t>) eingeführt wurden ist. Es stellt eine Art Zeiger dar, mit dem über Elemente einer Menge, häufig auch als Aggregat bezeichnet, iteriert werden kann.</w:t>
+      </w:r>
+    </w:p>
+    <w:p>
+      <w:r>
+        <w:t xml:space="preserve">Im Gegensatz zu einem Index oder Schlüssel kann man mit einem </w:t>
+      </w:r>
+      <w:proofErr w:type="spellStart"/>
+      <w:r>
+        <w:t>Iterator</w:t>
+      </w:r>
+      <w:proofErr w:type="spellEnd"/>
+      <w:r>
+        <w:t xml:space="preserve"> direkt auf das zugehörige Element zugreifen, ohne dabei die Datenstruktur selber zu kennen, wobei bei einem Index/Schlüssel immer der jeweiligen Index und die Datenstruktur benötigt wird. Eine Instanz eines </w:t>
+      </w:r>
+      <w:proofErr w:type="spellStart"/>
+      <w:r>
+        <w:t>Iterators</w:t>
+      </w:r>
+      <w:proofErr w:type="spellEnd"/>
+      <w:r>
+        <w:t xml:space="preserve"> ist nur für genau eine Datenstruktur gültig. Ein Index jedoch kann auch auf andere Datenstrukturen übertragen werden.</w:t>
+      </w:r>
+    </w:p>
+    <w:p>
+      <w:pPr>
+        <w:pStyle w:val="berschrift3"/>
+      </w:pPr>
+      <w:r>
+        <w:lastRenderedPageBreak/>
+        <w:t>Kategorien</w:t>
+      </w:r>
+    </w:p>
+    <w:p>
+      <w:pPr>
+        <w:pStyle w:val="vspace"/>
+      </w:pPr>
+      <w:r>
+        <w:rPr>
+          <w:rStyle w:val="Fett"/>
+          <w:rFonts w:eastAsiaTheme="majorEastAsia"/>
+        </w:rPr>
+        <w:t>Input</w:t>
+      </w:r>
+      <w:r>
+        <w:t xml:space="preserve"> </w:t>
+      </w:r>
+    </w:p>
+    <w:p>
+      <w:pPr>
+        <w:pStyle w:val="vspace"/>
+      </w:pPr>
+      <w:r>
+        <w:t xml:space="preserve">Diese </w:t>
+      </w:r>
+      <w:proofErr w:type="spellStart"/>
+      <w:r>
+        <w:t>iteratoren</w:t>
+      </w:r>
+      <w:proofErr w:type="spellEnd"/>
+      <w:r>
+        <w:t xml:space="preserve"> bieten einen lesenden Zugriff an. Sobald eine Element aus dem vorgesehenen Bereich gelesen wurde, kann der </w:t>
+      </w:r>
+      <w:proofErr w:type="spellStart"/>
+      <w:r>
+        <w:t>Iterator</w:t>
+      </w:r>
+      <w:proofErr w:type="spellEnd"/>
+      <w:r>
+        <w:t xml:space="preserve"> nicht mehr zurückgehen. Um auf vergangene Elemente zurückzuspringen, muss der komplette Bereich von vorne gelesen werden</w:t>
+      </w:r>
+    </w:p>
+    <w:p>
+      <w:pPr>
+        <w:pStyle w:val="vspace"/>
+      </w:pPr>
+      <w:r>
+        <w:rPr>
+          <w:rStyle w:val="Fett"/>
+          <w:rFonts w:eastAsiaTheme="majorEastAsia"/>
+        </w:rPr>
+        <w:t>Output</w:t>
+      </w:r>
+      <w:r>
+        <w:t xml:space="preserve"> </w:t>
+      </w:r>
+    </w:p>
+    <w:p>
+      <w:pPr>
+        <w:pStyle w:val="vspace"/>
+      </w:pPr>
+      <w:r>
+        <w:t xml:space="preserve">Diese </w:t>
+      </w:r>
+      <w:proofErr w:type="spellStart"/>
+      <w:r>
+        <w:t>Iteratoren</w:t>
+      </w:r>
+      <w:proofErr w:type="spellEnd"/>
+      <w:r>
+        <w:t xml:space="preserve"> bieten nur einen Schreibzugriff. Auch diese sind nur für den einfachen Durchgang konzipiert</w:t>
+      </w:r>
+    </w:p>
+    <w:p>
+      <w:pPr>
+        <w:pStyle w:val="vspace"/>
+      </w:pPr>
+      <w:r>
+        <w:rPr>
+          <w:rStyle w:val="Fett"/>
+          <w:rFonts w:eastAsiaTheme="majorEastAsia"/>
+        </w:rPr>
+        <w:t>Forward</w:t>
+      </w:r>
+      <w:r>
+        <w:t xml:space="preserve"> </w:t>
+      </w:r>
+    </w:p>
+    <w:p>
+      <w:pPr>
+        <w:pStyle w:val="vspace"/>
+      </w:pPr>
+      <w:r>
+        <w:t xml:space="preserve">Diese </w:t>
+      </w:r>
+      <w:proofErr w:type="spellStart"/>
+      <w:r>
+        <w:t>Iteratoren</w:t>
+      </w:r>
+      <w:proofErr w:type="spellEnd"/>
+      <w:r>
+        <w:t xml:space="preserve"> bieten eine Kombination aus Input- und Output- </w:t>
+      </w:r>
+      <w:proofErr w:type="spellStart"/>
+      <w:r>
+        <w:t>Iteratoren</w:t>
+      </w:r>
+      <w:proofErr w:type="spellEnd"/>
+      <w:r>
+        <w:t xml:space="preserve"> an. </w:t>
+      </w:r>
+      <w:r>
+        <w:br/>
+        <w:t xml:space="preserve">Dies ermöglicht lesende und schreibende Zugriffe zu gleich. </w:t>
+      </w:r>
+      <w:r>
+        <w:br/>
+      </w:r>
+      <w:proofErr w:type="spellStart"/>
+      <w:r>
+        <w:t>Ausserdem</w:t>
+      </w:r>
+      <w:proofErr w:type="spellEnd"/>
+      <w:r>
+        <w:t xml:space="preserve"> können sie mehrmals den vorgesehenen Elementbereich </w:t>
+      </w:r>
+      <w:proofErr w:type="spellStart"/>
+      <w:r>
+        <w:t>durchiterieren</w:t>
+      </w:r>
+      <w:proofErr w:type="spellEnd"/>
+      <w:r>
+        <w:t xml:space="preserve">. </w:t>
+      </w:r>
+    </w:p>
+    <w:p>
+      <w:pPr>
+        <w:pStyle w:val="vspace"/>
+      </w:pPr>
+      <w:proofErr w:type="spellStart"/>
+      <w:r>
+        <w:rPr>
+          <w:rStyle w:val="Fett"/>
+          <w:rFonts w:eastAsiaTheme="majorEastAsia"/>
+        </w:rPr>
+        <w:t>Bidirectional</w:t>
+      </w:r>
+      <w:proofErr w:type="spellEnd"/>
+      <w:r>
+        <w:t xml:space="preserve"> </w:t>
+      </w:r>
+    </w:p>
+    <w:p>
+      <w:pPr>
+        <w:pStyle w:val="vspace"/>
+      </w:pPr>
+      <w:r>
+        <w:t xml:space="preserve">Hierbei handelt es sich um Forward- </w:t>
+      </w:r>
+      <w:proofErr w:type="spellStart"/>
+      <w:r>
+        <w:t>Iteratoren</w:t>
+      </w:r>
+      <w:proofErr w:type="spellEnd"/>
+      <w:r>
+        <w:t xml:space="preserve"> mit der Fähigkeit, den vorgesehenen Elementbereich auch rückwärts durchgehen zu können.</w:t>
+      </w:r>
+    </w:p>
+    <w:p>
+      <w:pPr>
+        <w:pStyle w:val="vspace"/>
+      </w:pPr>
+      <w:r>
+        <w:rPr>
+          <w:rStyle w:val="Fett"/>
+          <w:rFonts w:eastAsiaTheme="majorEastAsia"/>
+        </w:rPr>
+        <w:t>Random Access</w:t>
+      </w:r>
+      <w:r>
+        <w:t xml:space="preserve"> </w:t>
+      </w:r>
+    </w:p>
+    <w:p>
+      <w:pPr>
+        <w:pStyle w:val="vspace"/>
+      </w:pPr>
+      <w:r>
+        <w:t xml:space="preserve">Als echte zeigerähnliche Objekte weisen sie ähnliche Fähigkeiten wie die bidirektionalen </w:t>
+      </w:r>
+      <w:proofErr w:type="spellStart"/>
+      <w:r>
+        <w:t>Iteratoren</w:t>
+      </w:r>
+      <w:proofErr w:type="spellEnd"/>
+      <w:r>
+        <w:t xml:space="preserve"> auf und beherrschen zudem die Zeiger-Arithmetik. </w:t>
+      </w:r>
+    </w:p>
+    <w:p>
+      <w:pPr>
+        <w:pStyle w:val="berschrift3"/>
+      </w:pPr>
+    </w:p>
+    <w:p>
+      <w:pPr>
+        <w:pStyle w:val="berschrift3"/>
+      </w:pPr>
+      <w:r>
+        <w:t>UML:</w:t>
+      </w:r>
+    </w:p>
+    <w:p>
+      <w:r>
+        <w:rPr>
+          <w:noProof/>
+          <w:lang w:eastAsia="de-AT"/>
+        </w:rPr>
+        <w:drawing>
+          <wp:inline distT="0" distB="0" distL="0" distR="0">
+            <wp:extent cx="5760720" cy="2382520"/>
+            <wp:effectExtent l="19050" t="0" r="0" b="0"/>
+            <wp:docPr id="9" name="Grafik 8" descr="iterator.PNG"/>
+            <wp:cNvGraphicFramePr>
+              <a:graphicFrameLocks xmlns:a="http://schemas.openxmlformats.org/drawingml/2006/main" noChangeAspect="1"/>
+            </wp:cNvGraphicFramePr>
+            <a:graphic xmlns:a="http://schemas.openxmlformats.org/drawingml/2006/main">
+              <a:graphicData uri="http://schemas.openxmlformats.org/drawingml/2006/picture">
+                <pic:pic xmlns:pic="http://schemas.openxmlformats.org/drawingml/2006/picture">
+                  <pic:nvPicPr>
+                    <pic:cNvPr id="0" name="iterator.PNG"/>
+                    <pic:cNvPicPr/>
+                  </pic:nvPicPr>
+                  <pic:blipFill>
+                    <a:blip r:embed="rId15" cstate="print"/>
+                    <a:stretch>
+                      <a:fillRect/>
+                    </a:stretch>
+                  </pic:blipFill>
+                  <pic:spPr>
+                    <a:xfrm>
+                      <a:off x="0" y="0"/>
+                      <a:ext cx="5760720" cy="2382520"/>
+                    </a:xfrm>
+                    <a:prstGeom prst="rect">
+                      <a:avLst/>
+                    </a:prstGeom>
+                  </pic:spPr>
+                </pic:pic>
+              </a:graphicData>
+            </a:graphic>
+          </wp:inline>
+        </w:drawing>
+      </w:r>
+    </w:p>
+    <w:p/>
+    <w:p/>
     <w:p>
       <w:pPr>
         <w:pStyle w:val="berschrift2"/>
       </w:pPr>
-      <w:bookmarkStart w:id="23" w:name="_Toc367633930"/>
-      <w:r>
+      <w:bookmarkStart w:id="21" w:name="_Toc367633930"/>
+      <w:r>
+        <w:lastRenderedPageBreak/>
         <w:t>Adapter Pattern</w:t>
       </w:r>
-      <w:bookmarkEnd w:id="23"/>
+      <w:bookmarkEnd w:id="21"/>
+      <w:r>
+        <w:t>[6]</w:t>
+      </w:r>
     </w:p>
     <w:p/>
     <w:p>
+      <w:r>
+        <w:t xml:space="preserve">Es kommt oft vor, dass ein Client (z. B. eine Klasse) auf eine andere Klasse zugreift und von dieser Klasse eine bestimmte Schnittstelle nach außen hin erwartet. Jetzt kann es aber vorkommen, dass diese Klasse zwar die vom Client benötigte Funktionalität anbietet, aber nicht die erwartete Schnittstelle besitzt, sondern eine andere. Das ist der Punkt, in dem das Adapter Pattern ins Spiel kommt. Das Adapter Pattern erlaubt es, verschiedenen Klassen trotz "inkompatibler" Schnittstellen zusammenzuarbeiten. Ein vielleicht geläufigerer Begriff für dieses Entwurfsmuster ist der des Wrappers. Am einfachsten lässt sich dies an einem Beispiel nachvollziehen. </w:t>
+      </w:r>
+      <w:r>
+        <w:br/>
+      </w:r>
+      <w:r>
+        <w:br/>
+        <w:t>Nehmen wir an, dass wir in einer Firma an einem Projekt arbeiten und die Funktionalität benötigen, verschiedene geometrische Figuren zu zeichnen (ja ja, sehr realitätsbezogen, ich weiß). Wie gehen wir nun vor? Als brave Entwickler definieren wir erst einmal eine abstrakte Basisklasse Shape und von dieser leiten wir dann die konkreten Klassen</w:t>
+      </w:r>
+      <w:r>
+        <w:t xml:space="preserve"> ab. </w:t>
+      </w:r>
+    </w:p>
+    <w:p>
+      <w:pPr>
+        <w:pStyle w:val="berschrift3"/>
+      </w:pPr>
+      <w:r>
+        <w:t>UML:</w:t>
+      </w:r>
+    </w:p>
+    <w:p>
+      <w:r>
+        <w:rPr>
+          <w:noProof/>
+          <w:lang w:eastAsia="de-AT"/>
+        </w:rPr>
+        <w:drawing>
+          <wp:inline distT="0" distB="0" distL="0" distR="0">
+            <wp:extent cx="4500000" cy="3214286"/>
+            <wp:effectExtent l="0" t="0" r="0" b="0"/>
+            <wp:docPr id="10" name="Grafik 9" descr="adapterexample1.png"/>
+            <wp:cNvGraphicFramePr>
+              <a:graphicFrameLocks xmlns:a="http://schemas.openxmlformats.org/drawingml/2006/main" noChangeAspect="1"/>
+            </wp:cNvGraphicFramePr>
+            <a:graphic xmlns:a="http://schemas.openxmlformats.org/drawingml/2006/main">
+              <a:graphicData uri="http://schemas.openxmlformats.org/drawingml/2006/picture">
+                <pic:pic xmlns:pic="http://schemas.openxmlformats.org/drawingml/2006/picture">
+                  <pic:nvPicPr>
+                    <pic:cNvPr id="0" name="adapterexample1.png"/>
+                    <pic:cNvPicPr/>
+                  </pic:nvPicPr>
+                  <pic:blipFill>
+                    <a:blip r:embed="rId16" cstate="print"/>
+                    <a:stretch>
+                      <a:fillRect/>
+                    </a:stretch>
+                  </pic:blipFill>
+                  <pic:spPr>
+                    <a:xfrm>
+                      <a:off x="0" y="0"/>
+                      <a:ext cx="4500000" cy="3214286"/>
+                    </a:xfrm>
+                    <a:prstGeom prst="rect">
+                      <a:avLst/>
+                    </a:prstGeom>
+                  </pic:spPr>
+                </pic:pic>
+              </a:graphicData>
+            </a:graphic>
+          </wp:inline>
+        </w:drawing>
+      </w:r>
+    </w:p>
+    <w:p/>
+    <w:p>
       <w:pPr>
         <w:pStyle w:val="berschrift1"/>
       </w:pPr>
     </w:p>
+    <w:p>
+      <w:pPr>
+        <w:pStyle w:val="berschrift1"/>
+      </w:pPr>
+    </w:p>
+    <w:p>
+      <w:pPr>
+        <w:pStyle w:val="berschrift1"/>
+      </w:pPr>
+      <w:r>
+        <w:t>Literaturverzeichnis</w:t>
+      </w:r>
+    </w:p>
+    <w:p>
+      <w:r>
+        <w:t xml:space="preserve">[1] Foliensatz zum </w:t>
+      </w:r>
+      <w:proofErr w:type="spellStart"/>
+      <w:r>
+        <w:t>Decorator</w:t>
+      </w:r>
+      <w:proofErr w:type="spellEnd"/>
+      <w:r>
+        <w:t xml:space="preserve"> Pattern des 4. Jahrgangs</w:t>
+      </w:r>
+      <w:r>
+        <w:br/>
+        <w:t xml:space="preserve">[2] </w:t>
+      </w:r>
+      <w:r>
+        <w:t>http://www.imn.htwk-leipzig.de/~weicker/pmwiki/pmwiki.php/Main/Composite-Pattern</w:t>
+      </w:r>
+      <w:r>
+        <w:br/>
+        <w:t>[</w:t>
+      </w:r>
+      <w:r>
+        <w:t>3</w:t>
+      </w:r>
+      <w:r>
+        <w:t>] Foliensatz zum Fac</w:t>
+      </w:r>
+      <w:r>
+        <w:t>tory Pattern des 4. Jahrgangs</w:t>
+      </w:r>
+      <w:r>
+        <w:br/>
+      </w:r>
+      <w:r>
+        <w:lastRenderedPageBreak/>
+        <w:t>[4</w:t>
+      </w:r>
+      <w:r>
+        <w:t xml:space="preserve">] Foliensatz zum </w:t>
+      </w:r>
+      <w:proofErr w:type="spellStart"/>
+      <w:r>
+        <w:t>Observer</w:t>
+      </w:r>
+      <w:proofErr w:type="spellEnd"/>
+      <w:r>
+        <w:t xml:space="preserve"> Pattern des 4. Jahrgangs</w:t>
+      </w:r>
+      <w:r>
+        <w:br/>
+        <w:t>[</w:t>
+      </w:r>
+      <w:r>
+        <w:t>5</w:t>
+      </w:r>
+      <w:r>
+        <w:t xml:space="preserve">] </w:t>
+      </w:r>
+      <w:r>
+        <w:t>http://www.imn.htwk-leipzig.de/~weicker/pmwiki/pmwiki.php/Main/Iterator-Pattern</w:t>
+      </w:r>
+      <w:r>
+        <w:br/>
+        <w:t xml:space="preserve">[6] </w:t>
+      </w:r>
+      <w:r>
+        <w:t>http://magazin.c-plusplus.de/artikel/Einf%FChrung%20in%20Design%20Patterns</w:t>
+      </w:r>
+    </w:p>
+    <w:p/>
     <w:sectPr>
-      <w:headerReference w:type="default" r:id="rId14"/>
-      <w:footerReference w:type="default" r:id="rId15"/>
+      <w:headerReference w:type="default" r:id="rId17"/>
+      <w:footerReference w:type="default" r:id="rId18"/>
       <w:pgSz w:w="11906" w:h="16838"/>
       <w:pgMar w:top="1417" w:right="1417" w:bottom="1134" w:left="1417" w:header="708" w:footer="708" w:gutter="0"/>
       <w:cols w:space="708"/>
@@ -4344,7 +5033,7 @@
             <w:rPr>
               <w:noProof/>
             </w:rPr>
-            <w:t>8</w:t>
+            <w:t>4</w:t>
           </w:r>
         </w:fldSimple>
       </w:p>
@@ -4418,6 +5107,304 @@
 <file path=word/numbering.xml><?xml version="1.0" encoding="utf-8"?>
 <w:numbering xmlns:ve="http://schemas.openxmlformats.org/markup-compatibility/2006" xmlns:o="urn:schemas-microsoft-com:office:office" xmlns:r="http://schemas.openxmlformats.org/officeDocument/2006/relationships" xmlns:m="http://schemas.openxmlformats.org/officeDocument/2006/math" xmlns:v="urn:schemas-microsoft-com:vml" xmlns:wp="http://schemas.openxmlformats.org/drawingml/2006/wordprocessingDrawing" xmlns:w10="urn:schemas-microsoft-com:office:word" xmlns:w="http://schemas.openxmlformats.org/wordprocessingml/2006/main" xmlns:wne="http://schemas.microsoft.com/office/word/2006/wordml">
   <w:abstractNum w:abstractNumId="0">
+    <w:nsid w:val="34002FCC"/>
+    <w:multiLevelType w:val="multilevel"/>
+    <w:tmpl w:val="A4944C60"/>
+    <w:lvl w:ilvl="0">
+      <w:start w:val="1"/>
+      <w:numFmt w:val="bullet"/>
+      <w:lvlText w:val=""/>
+      <w:lvlJc w:val="left"/>
+      <w:pPr>
+        <w:tabs>
+          <w:tab w:val="num" w:pos="720"/>
+        </w:tabs>
+        <w:ind w:left="720" w:hanging="360"/>
+      </w:pPr>
+      <w:rPr>
+        <w:rFonts w:ascii="Symbol" w:hAnsi="Symbol" w:hint="default"/>
+        <w:sz w:val="20"/>
+      </w:rPr>
+    </w:lvl>
+    <w:lvl w:ilvl="1" w:tentative="1">
+      <w:start w:val="1"/>
+      <w:numFmt w:val="bullet"/>
+      <w:lvlText w:val="o"/>
+      <w:lvlJc w:val="left"/>
+      <w:pPr>
+        <w:tabs>
+          <w:tab w:val="num" w:pos="1440"/>
+        </w:tabs>
+        <w:ind w:left="1440" w:hanging="360"/>
+      </w:pPr>
+      <w:rPr>
+        <w:rFonts w:ascii="Courier New" w:hAnsi="Courier New" w:hint="default"/>
+        <w:sz w:val="20"/>
+      </w:rPr>
+    </w:lvl>
+    <w:lvl w:ilvl="2" w:tentative="1">
+      <w:start w:val="1"/>
+      <w:numFmt w:val="bullet"/>
+      <w:lvlText w:val=""/>
+      <w:lvlJc w:val="left"/>
+      <w:pPr>
+        <w:tabs>
+          <w:tab w:val="num" w:pos="2160"/>
+        </w:tabs>
+        <w:ind w:left="2160" w:hanging="360"/>
+      </w:pPr>
+      <w:rPr>
+        <w:rFonts w:ascii="Wingdings" w:hAnsi="Wingdings" w:hint="default"/>
+        <w:sz w:val="20"/>
+      </w:rPr>
+    </w:lvl>
+    <w:lvl w:ilvl="3" w:tentative="1">
+      <w:start w:val="1"/>
+      <w:numFmt w:val="bullet"/>
+      <w:lvlText w:val=""/>
+      <w:lvlJc w:val="left"/>
+      <w:pPr>
+        <w:tabs>
+          <w:tab w:val="num" w:pos="2880"/>
+        </w:tabs>
+        <w:ind w:left="2880" w:hanging="360"/>
+      </w:pPr>
+      <w:rPr>
+        <w:rFonts w:ascii="Wingdings" w:hAnsi="Wingdings" w:hint="default"/>
+        <w:sz w:val="20"/>
+      </w:rPr>
+    </w:lvl>
+    <w:lvl w:ilvl="4" w:tentative="1">
+      <w:start w:val="1"/>
+      <w:numFmt w:val="bullet"/>
+      <w:lvlText w:val=""/>
+      <w:lvlJc w:val="left"/>
+      <w:pPr>
+        <w:tabs>
+          <w:tab w:val="num" w:pos="3600"/>
+        </w:tabs>
+        <w:ind w:left="3600" w:hanging="360"/>
+      </w:pPr>
+      <w:rPr>
+        <w:rFonts w:ascii="Wingdings" w:hAnsi="Wingdings" w:hint="default"/>
+        <w:sz w:val="20"/>
+      </w:rPr>
+    </w:lvl>
+    <w:lvl w:ilvl="5" w:tentative="1">
+      <w:start w:val="1"/>
+      <w:numFmt w:val="bullet"/>
+      <w:lvlText w:val=""/>
+      <w:lvlJc w:val="left"/>
+      <w:pPr>
+        <w:tabs>
+          <w:tab w:val="num" w:pos="4320"/>
+        </w:tabs>
+        <w:ind w:left="4320" w:hanging="360"/>
+      </w:pPr>
+      <w:rPr>
+        <w:rFonts w:ascii="Wingdings" w:hAnsi="Wingdings" w:hint="default"/>
+        <w:sz w:val="20"/>
+      </w:rPr>
+    </w:lvl>
+    <w:lvl w:ilvl="6" w:tentative="1">
+      <w:start w:val="1"/>
+      <w:numFmt w:val="bullet"/>
+      <w:lvlText w:val=""/>
+      <w:lvlJc w:val="left"/>
+      <w:pPr>
+        <w:tabs>
+          <w:tab w:val="num" w:pos="5040"/>
+        </w:tabs>
+        <w:ind w:left="5040" w:hanging="360"/>
+      </w:pPr>
+      <w:rPr>
+        <w:rFonts w:ascii="Wingdings" w:hAnsi="Wingdings" w:hint="default"/>
+        <w:sz w:val="20"/>
+      </w:rPr>
+    </w:lvl>
+    <w:lvl w:ilvl="7" w:tentative="1">
+      <w:start w:val="1"/>
+      <w:numFmt w:val="bullet"/>
+      <w:lvlText w:val=""/>
+      <w:lvlJc w:val="left"/>
+      <w:pPr>
+        <w:tabs>
+          <w:tab w:val="num" w:pos="5760"/>
+        </w:tabs>
+        <w:ind w:left="5760" w:hanging="360"/>
+      </w:pPr>
+      <w:rPr>
+        <w:rFonts w:ascii="Wingdings" w:hAnsi="Wingdings" w:hint="default"/>
+        <w:sz w:val="20"/>
+      </w:rPr>
+    </w:lvl>
+    <w:lvl w:ilvl="8" w:tentative="1">
+      <w:start w:val="1"/>
+      <w:numFmt w:val="bullet"/>
+      <w:lvlText w:val=""/>
+      <w:lvlJc w:val="left"/>
+      <w:pPr>
+        <w:tabs>
+          <w:tab w:val="num" w:pos="6480"/>
+        </w:tabs>
+        <w:ind w:left="6480" w:hanging="360"/>
+      </w:pPr>
+      <w:rPr>
+        <w:rFonts w:ascii="Wingdings" w:hAnsi="Wingdings" w:hint="default"/>
+        <w:sz w:val="20"/>
+      </w:rPr>
+    </w:lvl>
+  </w:abstractNum>
+  <w:abstractNum w:abstractNumId="1">
+    <w:nsid w:val="47E84FC6"/>
+    <w:multiLevelType w:val="multilevel"/>
+    <w:tmpl w:val="38FEF632"/>
+    <w:lvl w:ilvl="0">
+      <w:start w:val="1"/>
+      <w:numFmt w:val="bullet"/>
+      <w:lvlText w:val=""/>
+      <w:lvlJc w:val="left"/>
+      <w:pPr>
+        <w:tabs>
+          <w:tab w:val="num" w:pos="720"/>
+        </w:tabs>
+        <w:ind w:left="720" w:hanging="360"/>
+      </w:pPr>
+      <w:rPr>
+        <w:rFonts w:ascii="Symbol" w:hAnsi="Symbol" w:hint="default"/>
+        <w:sz w:val="20"/>
+      </w:rPr>
+    </w:lvl>
+    <w:lvl w:ilvl="1" w:tentative="1">
+      <w:start w:val="1"/>
+      <w:numFmt w:val="bullet"/>
+      <w:lvlText w:val="o"/>
+      <w:lvlJc w:val="left"/>
+      <w:pPr>
+        <w:tabs>
+          <w:tab w:val="num" w:pos="1440"/>
+        </w:tabs>
+        <w:ind w:left="1440" w:hanging="360"/>
+      </w:pPr>
+      <w:rPr>
+        <w:rFonts w:ascii="Courier New" w:hAnsi="Courier New" w:hint="default"/>
+        <w:sz w:val="20"/>
+      </w:rPr>
+    </w:lvl>
+    <w:lvl w:ilvl="2" w:tentative="1">
+      <w:start w:val="1"/>
+      <w:numFmt w:val="bullet"/>
+      <w:lvlText w:val=""/>
+      <w:lvlJc w:val="left"/>
+      <w:pPr>
+        <w:tabs>
+          <w:tab w:val="num" w:pos="2160"/>
+        </w:tabs>
+        <w:ind w:left="2160" w:hanging="360"/>
+      </w:pPr>
+      <w:rPr>
+        <w:rFonts w:ascii="Wingdings" w:hAnsi="Wingdings" w:hint="default"/>
+        <w:sz w:val="20"/>
+      </w:rPr>
+    </w:lvl>
+    <w:lvl w:ilvl="3" w:tentative="1">
+      <w:start w:val="1"/>
+      <w:numFmt w:val="bullet"/>
+      <w:lvlText w:val=""/>
+      <w:lvlJc w:val="left"/>
+      <w:pPr>
+        <w:tabs>
+          <w:tab w:val="num" w:pos="2880"/>
+        </w:tabs>
+        <w:ind w:left="2880" w:hanging="360"/>
+      </w:pPr>
+      <w:rPr>
+        <w:rFonts w:ascii="Wingdings" w:hAnsi="Wingdings" w:hint="default"/>
+        <w:sz w:val="20"/>
+      </w:rPr>
+    </w:lvl>
+    <w:lvl w:ilvl="4" w:tentative="1">
+      <w:start w:val="1"/>
+      <w:numFmt w:val="bullet"/>
+      <w:lvlText w:val=""/>
+      <w:lvlJc w:val="left"/>
+      <w:pPr>
+        <w:tabs>
+          <w:tab w:val="num" w:pos="3600"/>
+        </w:tabs>
+        <w:ind w:left="3600" w:hanging="360"/>
+      </w:pPr>
+      <w:rPr>
+        <w:rFonts w:ascii="Wingdings" w:hAnsi="Wingdings" w:hint="default"/>
+        <w:sz w:val="20"/>
+      </w:rPr>
+    </w:lvl>
+    <w:lvl w:ilvl="5" w:tentative="1">
+      <w:start w:val="1"/>
+      <w:numFmt w:val="bullet"/>
+      <w:lvlText w:val=""/>
+      <w:lvlJc w:val="left"/>
+      <w:pPr>
+        <w:tabs>
+          <w:tab w:val="num" w:pos="4320"/>
+        </w:tabs>
+        <w:ind w:left="4320" w:hanging="360"/>
+      </w:pPr>
+      <w:rPr>
+        <w:rFonts w:ascii="Wingdings" w:hAnsi="Wingdings" w:hint="default"/>
+        <w:sz w:val="20"/>
+      </w:rPr>
+    </w:lvl>
+    <w:lvl w:ilvl="6" w:tentative="1">
+      <w:start w:val="1"/>
+      <w:numFmt w:val="bullet"/>
+      <w:lvlText w:val=""/>
+      <w:lvlJc w:val="left"/>
+      <w:pPr>
+        <w:tabs>
+          <w:tab w:val="num" w:pos="5040"/>
+        </w:tabs>
+        <w:ind w:left="5040" w:hanging="360"/>
+      </w:pPr>
+      <w:rPr>
+        <w:rFonts w:ascii="Wingdings" w:hAnsi="Wingdings" w:hint="default"/>
+        <w:sz w:val="20"/>
+      </w:rPr>
+    </w:lvl>
+    <w:lvl w:ilvl="7" w:tentative="1">
+      <w:start w:val="1"/>
+      <w:numFmt w:val="bullet"/>
+      <w:lvlText w:val=""/>
+      <w:lvlJc w:val="left"/>
+      <w:pPr>
+        <w:tabs>
+          <w:tab w:val="num" w:pos="5760"/>
+        </w:tabs>
+        <w:ind w:left="5760" w:hanging="360"/>
+      </w:pPr>
+      <w:rPr>
+        <w:rFonts w:ascii="Wingdings" w:hAnsi="Wingdings" w:hint="default"/>
+        <w:sz w:val="20"/>
+      </w:rPr>
+    </w:lvl>
+    <w:lvl w:ilvl="8" w:tentative="1">
+      <w:start w:val="1"/>
+      <w:numFmt w:val="bullet"/>
+      <w:lvlText w:val=""/>
+      <w:lvlJc w:val="left"/>
+      <w:pPr>
+        <w:tabs>
+          <w:tab w:val="num" w:pos="6480"/>
+        </w:tabs>
+        <w:ind w:left="6480" w:hanging="360"/>
+      </w:pPr>
+      <w:rPr>
+        <w:rFonts w:ascii="Wingdings" w:hAnsi="Wingdings" w:hint="default"/>
+        <w:sz w:val="20"/>
+      </w:rPr>
+    </w:lvl>
+  </w:abstractNum>
+  <w:abstractNum w:abstractNumId="2">
     <w:nsid w:val="64F378F8"/>
     <w:multiLevelType w:val="hybridMultilevel"/>
     <w:tmpl w:val="CD3020C8"/>
@@ -4531,6 +5518,12 @@
     </w:lvl>
   </w:abstractNum>
   <w:num w:numId="1">
+    <w:abstractNumId w:val="2"/>
+  </w:num>
+  <w:num w:numId="2">
+    <w:abstractNumId w:val="1"/>
+  </w:num>
+  <w:num w:numId="3">
     <w:abstractNumId w:val="0"/>
   </w:num>
 </w:numbering>
@@ -5134,6 +6127,36 @@
       <w:ind w:left="440"/>
     </w:pPr>
   </w:style>
+  <w:style w:type="character" w:customStyle="1" w:styleId="wikiword">
+    <w:name w:val="wikiword"/>
+    <w:basedOn w:val="Absatz-Standardschriftart"/>
+    <w:rsid w:val="00B025E7"/>
+  </w:style>
+  <w:style w:type="paragraph" w:customStyle="1" w:styleId="vspace">
+    <w:name w:val="vspace"/>
+    <w:basedOn w:val="Standard"/>
+    <w:rsid w:val="000F49E7"/>
+    <w:pPr>
+      <w:spacing w:before="100" w:beforeAutospacing="1" w:after="100" w:afterAutospacing="1" w:line="240" w:lineRule="auto"/>
+    </w:pPr>
+    <w:rPr>
+      <w:rFonts w:ascii="Times New Roman" w:eastAsia="Times New Roman" w:hAnsi="Times New Roman" w:cs="Times New Roman"/>
+      <w:sz w:val="24"/>
+      <w:szCs w:val="24"/>
+      <w:lang w:eastAsia="de-AT"/>
+    </w:rPr>
+  </w:style>
+  <w:style w:type="character" w:styleId="Fett">
+    <w:name w:val="Strong"/>
+    <w:basedOn w:val="Absatz-Standardschriftart"/>
+    <w:uiPriority w:val="22"/>
+    <w:qFormat/>
+    <w:rsid w:val="000F49E7"/>
+    <w:rPr>
+      <w:b/>
+      <w:bCs/>
+    </w:rPr>
+  </w:style>
 </w:styles>
 </file>
 
@@ -5398,7 +6421,6 @@
   <w:rsids>
     <w:rsidRoot w:val="006130E4"/>
     <w:rsid w:val="006130E4"/>
-    <w:rsid w:val="00CA5FBA"/>
   </w:rsids>
   <m:mathPr>
     <m:mathFont m:val="Cambria Math"/>
@@ -5964,7 +6986,7 @@
 </file>
 
 <file path=customXml/itemProps2.xml><?xml version="1.0" encoding="utf-8"?>
-<ds:datastoreItem xmlns:ds="http://schemas.openxmlformats.org/officeDocument/2006/customXml" ds:itemID="{FB8C7BF5-51BF-4646-BF6C-93B286EC8368}">
+<ds:datastoreItem xmlns:ds="http://schemas.openxmlformats.org/officeDocument/2006/customXml" ds:itemID="{46A5C03E-537D-4F8B-A07F-94BE4BF9ACD3}">
   <ds:schemaRefs>
     <ds:schemaRef ds:uri="http://schemas.openxmlformats.org/officeDocument/2006/bibliography"/>
   </ds:schemaRefs>

</xml_diff>